<commit_message>
edit doc pemenang tambahan
</commit_message>
<xml_diff>
--- a/templates/13 Nota Dinas Usulan Pemenang(tunjuk).docx
+++ b/templates/13 Nota Dinas Usulan Pemenang(tunjuk).docx
@@ -53,7 +53,6 @@
         </w:rPr>
         <w:t>#</w:t>
       </w:r>
-      <w:proofErr w:type="spellStart"/>
       <w:r>
         <w:rPr>
           <w:rFonts w:ascii="Arial Narrow" w:hAnsi="Arial Narrow"/>
@@ -63,7 +62,6 @@
         </w:rPr>
         <w:t>nomor</w:t>
       </w:r>
-      <w:proofErr w:type="spellEnd"/>
       <w:r>
         <w:rPr>
           <w:rFonts w:ascii="Arial Narrow" w:hAnsi="Arial Narrow"/>
@@ -177,7 +175,6 @@
         </w:rPr>
         <w:t>#</w:t>
       </w:r>
-      <w:proofErr w:type="spellStart"/>
       <w:r>
         <w:rPr>
           <w:rFonts w:ascii="Arial Narrow" w:hAnsi="Arial Narrow"/>
@@ -187,7 +184,6 @@
         </w:rPr>
         <w:t>dari</w:t>
       </w:r>
-      <w:proofErr w:type="spellEnd"/>
       <w:r>
         <w:rPr>
           <w:rFonts w:ascii="Arial Narrow" w:hAnsi="Arial Narrow"/>
@@ -467,31 +463,12 @@
           <w:rFonts w:ascii="Arial Narrow" w:hAnsi="Arial Narrow" w:cs="Arial"/>
           <w:sz w:val="24"/>
           <w:szCs w:val="24"/>
-          <w:highlight w:val="yellow"/>
           <w:lang w:val="fi-FI"/>
         </w:rPr>
-        <w:t>#</w:t>
-      </w:r>
-      <w:r>
-        <w:rPr>
-          <w:rFonts w:ascii="Arial Narrow" w:hAnsi="Arial Narrow" w:cs="Arial"/>
-          <w:sz w:val="24"/>
-          <w:szCs w:val="24"/>
-          <w:highlight w:val="yellow"/>
-          <w:lang w:val="fi-FI"/>
-        </w:rPr>
-        <w:t>zzz</w:t>
-      </w:r>
-      <w:r>
-        <w:rPr>
-          <w:rFonts w:ascii="Arial Narrow" w:hAnsi="Arial Narrow" w:cs="Arial"/>
-          <w:sz w:val="24"/>
-          <w:szCs w:val="24"/>
-          <w:highlight w:val="yellow"/>
-          <w:lang w:val="fi-FI"/>
-        </w:rPr>
-        <w:t>#</w:t>
-      </w:r>
+        <w:t>Berita Acara Evaluasi Penawaran</w:t>
+      </w:r>
+      <w:bookmarkStart w:id="0" w:name="_GoBack"/>
+      <w:bookmarkEnd w:id="0"/>
       <w:r>
         <w:rPr>
           <w:rFonts w:ascii="Arial Narrow" w:hAnsi="Arial Narrow" w:cs="Arial"/>
@@ -705,7 +682,6 @@
               </w:rPr>
               <w:t>#</w:t>
             </w:r>
-            <w:proofErr w:type="spellStart"/>
             <w:r>
               <w:rPr>
                 <w:rFonts w:ascii="Arial Narrow" w:hAnsi="Arial Narrow" w:cs="Arial"/>
@@ -715,7 +691,6 @@
               </w:rPr>
               <w:t>penyedia</w:t>
             </w:r>
-            <w:proofErr w:type="spellEnd"/>
             <w:r>
               <w:rPr>
                 <w:rFonts w:ascii="Arial Narrow" w:hAnsi="Arial Narrow" w:cs="Arial"/>
@@ -810,19 +785,8 @@
                 <w:szCs w:val="24"/>
                 <w:highlight w:val="yellow"/>
               </w:rPr>
-              <w:t>#</w:t>
-            </w:r>
-            <w:proofErr w:type="spellStart"/>
-            <w:r>
-              <w:rPr>
-                <w:rFonts w:ascii="Arial Narrow" w:hAnsi="Arial Narrow" w:cs="Arial"/>
-                <w:sz w:val="24"/>
-                <w:szCs w:val="24"/>
-                <w:highlight w:val="yellow"/>
-              </w:rPr>
-              <w:t>alamatpenyedia</w:t>
-            </w:r>
-            <w:proofErr w:type="spellEnd"/>
+              <w:t>#alamatpenyedia</w:t>
+            </w:r>
             <w:r>
               <w:rPr>
                 <w:rFonts w:ascii="Arial Narrow" w:hAnsi="Arial Narrow" w:cs="Arial"/>
@@ -1111,7 +1075,6 @@
                 <w:lang w:val="fr-FR"/>
               </w:rPr>
             </w:pPr>
-            <w:proofErr w:type="spellStart"/>
             <w:r>
               <w:rPr>
                 <w:rFonts w:ascii="Arial Narrow" w:hAnsi="Arial Narrow" w:cs="Arial"/>
@@ -1119,17 +1082,7 @@
                 <w:szCs w:val="24"/>
                 <w:lang w:val="fr-FR"/>
               </w:rPr>
-              <w:t>Rp</w:t>
-            </w:r>
-            <w:proofErr w:type="spellEnd"/>
-            <w:r>
-              <w:rPr>
-                <w:rFonts w:ascii="Arial Narrow" w:hAnsi="Arial Narrow" w:cs="Arial"/>
-                <w:sz w:val="24"/>
-                <w:szCs w:val="24"/>
-                <w:lang w:val="fr-FR"/>
-              </w:rPr>
-              <w:t xml:space="preserve">. </w:t>
+              <w:t xml:space="preserve">Rp. </w:t>
             </w:r>
             <w:r>
               <w:rPr>
@@ -1141,7 +1094,6 @@
               </w:rPr>
               <w:t>#</w:t>
             </w:r>
-            <w:proofErr w:type="spellStart"/>
             <w:r>
               <w:rPr>
                 <w:rFonts w:ascii="Arial Narrow" w:hAnsi="Arial Narrow" w:cs="Arial"/>
@@ -1152,7 +1104,6 @@
               </w:rPr>
               <w:t>biaya</w:t>
             </w:r>
-            <w:proofErr w:type="spellEnd"/>
             <w:r>
               <w:rPr>
                 <w:rFonts w:ascii="Arial Narrow" w:hAnsi="Arial Narrow" w:cs="Arial"/>
@@ -1198,87 +1149,25 @@
                 <w:highlight w:val="yellow"/>
                 <w:lang w:val="fr-FR"/>
               </w:rPr>
-              <w:t>#</w:t>
-            </w:r>
-            <w:proofErr w:type="spellStart"/>
-            <w:r>
-              <w:rPr>
-                <w:rFonts w:ascii="Arial Narrow" w:hAnsi="Arial Narrow" w:cs="Arial"/>
-                <w:sz w:val="24"/>
-                <w:szCs w:val="24"/>
-                <w:highlight w:val="yellow"/>
+              <w:t>#terbilang#</w:t>
+            </w:r>
+            <w:r>
+              <w:rPr>
+                <w:rFonts w:ascii="Arial Narrow" w:hAnsi="Arial Narrow" w:cs="Arial"/>
+                <w:sz w:val="24"/>
+                <w:szCs w:val="24"/>
                 <w:lang w:val="fr-FR"/>
               </w:rPr>
-              <w:t>terbilang</w:t>
-            </w:r>
-            <w:proofErr w:type="spellEnd"/>
-            <w:r>
-              <w:rPr>
-                <w:rFonts w:ascii="Arial Narrow" w:hAnsi="Arial Narrow" w:cs="Arial"/>
-                <w:sz w:val="24"/>
-                <w:szCs w:val="24"/>
-                <w:highlight w:val="yellow"/>
+              <w:t>)</w:t>
+            </w:r>
+            <w:r>
+              <w:rPr>
+                <w:rFonts w:ascii="Arial Narrow" w:hAnsi="Arial Narrow" w:cs="Arial"/>
+                <w:sz w:val="24"/>
+                <w:szCs w:val="24"/>
                 <w:lang w:val="fr-FR"/>
               </w:rPr>
-              <w:t>#</w:t>
-            </w:r>
-            <w:r>
-              <w:rPr>
-                <w:rFonts w:ascii="Arial Narrow" w:hAnsi="Arial Narrow" w:cs="Arial"/>
-                <w:sz w:val="24"/>
-                <w:szCs w:val="24"/>
-                <w:lang w:val="fr-FR"/>
-              </w:rPr>
-              <w:t>)</w:t>
-            </w:r>
-            <w:r>
-              <w:rPr>
-                <w:rFonts w:ascii="Arial Narrow" w:hAnsi="Arial Narrow" w:cs="Arial"/>
-                <w:sz w:val="24"/>
-                <w:szCs w:val="24"/>
-                <w:lang w:val="fr-FR"/>
-              </w:rPr>
-              <w:t xml:space="preserve"> </w:t>
-            </w:r>
-            <w:proofErr w:type="spellStart"/>
-            <w:r>
-              <w:rPr>
-                <w:rFonts w:ascii="Arial Narrow" w:hAnsi="Arial Narrow" w:cs="Arial"/>
-                <w:sz w:val="24"/>
-                <w:szCs w:val="24"/>
-                <w:lang w:val="fr-FR"/>
-              </w:rPr>
-              <w:t>sudah</w:t>
-            </w:r>
-            <w:proofErr w:type="spellEnd"/>
-            <w:r>
-              <w:rPr>
-                <w:rFonts w:ascii="Arial Narrow" w:hAnsi="Arial Narrow" w:cs="Arial"/>
-                <w:sz w:val="24"/>
-                <w:szCs w:val="24"/>
-                <w:lang w:val="fr-FR"/>
-              </w:rPr>
-              <w:t xml:space="preserve"> </w:t>
-            </w:r>
-            <w:proofErr w:type="spellStart"/>
-            <w:r>
-              <w:rPr>
-                <w:rFonts w:ascii="Arial Narrow" w:hAnsi="Arial Narrow" w:cs="Arial"/>
-                <w:sz w:val="24"/>
-                <w:szCs w:val="24"/>
-                <w:lang w:val="fr-FR"/>
-              </w:rPr>
-              <w:t>termasuk</w:t>
-            </w:r>
-            <w:proofErr w:type="spellEnd"/>
-            <w:r>
-              <w:rPr>
-                <w:rFonts w:ascii="Arial Narrow" w:hAnsi="Arial Narrow" w:cs="Arial"/>
-                <w:sz w:val="24"/>
-                <w:szCs w:val="24"/>
-                <w:lang w:val="fr-FR"/>
-              </w:rPr>
-              <w:t xml:space="preserve"> PPN10%.</w:t>
+              <w:t xml:space="preserve"> sudah termasuk PPN10%.</w:t>
             </w:r>
           </w:p>
           <w:p>
@@ -1303,7 +1192,6 @@
               </w:rPr>
               <w:t>#</w:t>
             </w:r>
-            <w:proofErr w:type="spellStart"/>
             <w:r>
               <w:rPr>
                 <w:rFonts w:ascii="Arial Narrow" w:hAnsi="Arial Narrow" w:cs="Arial"/>
@@ -1313,7 +1201,6 @@
               </w:rPr>
               <w:t>waktupelaksanaan</w:t>
             </w:r>
-            <w:proofErr w:type="spellEnd"/>
             <w:r>
               <w:rPr>
                 <w:rFonts w:ascii="Arial Narrow" w:hAnsi="Arial Narrow" w:cs="Arial"/>
@@ -1348,7 +1235,6 @@
               </w:rPr>
               <w:t>#</w:t>
             </w:r>
-            <w:proofErr w:type="spellStart"/>
             <w:r>
               <w:rPr>
                 <w:rFonts w:ascii="Arial Narrow" w:hAnsi="Arial Narrow" w:cs="Arial"/>
@@ -1359,7 +1245,6 @@
               </w:rPr>
               <w:t>tempatpenyerahan</w:t>
             </w:r>
-            <w:proofErr w:type="spellEnd"/>
             <w:r>
               <w:rPr>
                 <w:rFonts w:ascii="Arial Narrow" w:hAnsi="Arial Narrow" w:cs="Arial"/>
@@ -1521,8 +1406,6 @@
         </w:rPr>
         <w:t>#</w:t>
       </w:r>
-      <w:bookmarkStart w:id="0" w:name="_GoBack"/>
-      <w:bookmarkEnd w:id="0"/>
       <w:r>
         <w:rPr>
           <w:rFonts w:ascii="Arial Narrow" w:hAnsi="Arial Narrow" w:cs="Arial"/>
@@ -1821,7 +1704,7 @@
           <v:imagedata r:id="rId1" o:title=""/>
           <w10:wrap type="topAndBottom"/>
         </v:shape>
-        <o:OLEObject Type="Embed" ProgID="PBrush" ShapeID="_x0000_s2049" DrawAspect="Content" ObjectID="_1434197773" r:id="rId2"/>
+        <o:OLEObject Type="Embed" ProgID="PBrush" ShapeID="_x0000_s2049" DrawAspect="Content" ObjectID="_1434374603" r:id="rId2"/>
       </w:pict>
     </w:r>
     <w:r>
@@ -1830,25 +1713,7 @@
         <w:b/>
         <w:sz w:val="20"/>
       </w:rPr>
-      <w:t>PT.  PLN  (</w:t>
-    </w:r>
-    <w:proofErr w:type="spellStart"/>
-    <w:r>
-      <w:rPr>
-        <w:rFonts w:ascii="Tahoma" w:hAnsi="Tahoma"/>
-        <w:b/>
-        <w:sz w:val="20"/>
-      </w:rPr>
-      <w:t>Persero</w:t>
-    </w:r>
-    <w:proofErr w:type="spellEnd"/>
-    <w:r>
-      <w:rPr>
-        <w:rFonts w:ascii="Tahoma" w:hAnsi="Tahoma"/>
-        <w:b/>
-        <w:sz w:val="20"/>
-      </w:rPr>
-      <w:t>)</w:t>
+      <w:t>PT.  PLN  (Persero)</w:t>
     </w:r>
     <w:r>
       <w:rPr>

</xml_diff>

<commit_message>
Nota Dinas Penetapan & Penunjukan
</commit_message>
<xml_diff>
--- a/templates/13 Nota Dinas Usulan Pemenang(tunjuk).docx
+++ b/templates/13 Nota Dinas Usulan Pemenang(tunjuk).docx
@@ -1,6 +1,6 @@
 
 <file path=word/document.xml><?xml version="1.0" encoding="utf-8"?>
-<w:document xmlns:ve="http://schemas.openxmlformats.org/markup-compatibility/2006" xmlns:o="urn:schemas-microsoft-com:office:office" xmlns:r="http://schemas.openxmlformats.org/officeDocument/2006/relationships" xmlns:m="http://schemas.openxmlformats.org/officeDocument/2006/math" xmlns:v="urn:schemas-microsoft-com:vml" xmlns:wp="http://schemas.openxmlformats.org/drawingml/2006/wordprocessingDrawing" xmlns:w10="urn:schemas-microsoft-com:office:word" xmlns:w="http://schemas.openxmlformats.org/wordprocessingml/2006/main" xmlns:wne="http://schemas.microsoft.com/office/word/2006/wordml">
+<w:document xmlns:wpc="http://schemas.microsoft.com/office/word/2010/wordprocessingCanvas" xmlns:mc="http://schemas.openxmlformats.org/markup-compatibility/2006" xmlns:o="urn:schemas-microsoft-com:office:office" xmlns:r="http://schemas.openxmlformats.org/officeDocument/2006/relationships" xmlns:m="http://schemas.openxmlformats.org/officeDocument/2006/math" xmlns:v="urn:schemas-microsoft-com:vml" xmlns:wp14="http://schemas.microsoft.com/office/word/2010/wordprocessingDrawing" xmlns:wp="http://schemas.openxmlformats.org/drawingml/2006/wordprocessingDrawing" xmlns:w10="urn:schemas-microsoft-com:office:word" xmlns:w="http://schemas.openxmlformats.org/wordprocessingml/2006/main" xmlns:w14="http://schemas.microsoft.com/office/word/2010/wordml" xmlns:wpg="http://schemas.microsoft.com/office/word/2010/wordprocessingGroup" xmlns:wpi="http://schemas.microsoft.com/office/word/2010/wordprocessingInk" xmlns:wne="http://schemas.microsoft.com/office/word/2006/wordml" xmlns:wps="http://schemas.microsoft.com/office/word/2010/wordprocessingShape" mc:Ignorable="w14 wp14">
   <w:body>
     <w:p>
       <w:pPr>
@@ -339,31 +339,21 @@
           <w:rFonts w:ascii="Arial Narrow" w:hAnsi="Arial Narrow"/>
           <w:sz w:val="24"/>
           <w:szCs w:val="24"/>
-          <w:highlight w:val="yellow"/>
           <w:lang w:val="fi-FI"/>
         </w:rPr>
-        <w:t>#</w:t>
-      </w:r>
-      <w:r>
-        <w:rPr>
-          <w:rFonts w:ascii="Arial Narrow" w:hAnsi="Arial Narrow"/>
-          <w:sz w:val="24"/>
-          <w:szCs w:val="24"/>
-          <w:highlight w:val="yellow"/>
+        <w:t>1 berk</w:t>
+      </w:r>
+      <w:r>
+        <w:rPr>
+          <w:rFonts w:ascii="Arial Narrow" w:hAnsi="Arial Narrow"/>
+          <w:sz w:val="24"/>
+          <w:szCs w:val="24"/>
           <w:lang w:val="fi-FI"/>
         </w:rPr>
-        <w:t>lampiran</w:t>
-      </w:r>
-      <w:r>
-        <w:rPr>
-          <w:rFonts w:ascii="Arial Narrow" w:hAnsi="Arial Narrow"/>
-          <w:sz w:val="24"/>
-          <w:szCs w:val="24"/>
-          <w:highlight w:val="yellow"/>
-          <w:lang w:val="fi-FI"/>
-        </w:rPr>
-        <w:t>#</w:t>
-      </w:r>
+        <w:t>as</w:t>
+      </w:r>
+      <w:bookmarkStart w:id="0" w:name="_GoBack"/>
+      <w:bookmarkEnd w:id="0"/>
     </w:p>
     <w:p>
       <w:pPr>
@@ -467,8 +457,6 @@
         </w:rPr>
         <w:t>Berita Acara Evaluasi Penawaran</w:t>
       </w:r>
-      <w:bookmarkStart w:id="0" w:name="_GoBack"/>
-      <w:bookmarkEnd w:id="0"/>
       <w:r>
         <w:rPr>
           <w:rFonts w:ascii="Arial Narrow" w:hAnsi="Arial Narrow" w:cs="Arial"/>
@@ -595,7 +583,7 @@
       <w:tblPr>
         <w:tblW w:w="7380" w:type="dxa"/>
         <w:tblInd w:w="1368" w:type="dxa"/>
-        <w:tblLook w:val="01E0"/>
+        <w:tblLook w:val="01E0" w:firstRow="1" w:lastRow="1" w:firstColumn="1" w:lastColumn="1" w:noHBand="0" w:noVBand="0"/>
       </w:tblPr>
       <w:tblGrid>
         <w:gridCol w:w="2969"/>
@@ -1584,7 +1572,7 @@
       </w:pPr>
     </w:p>
     <w:sectPr>
-      <w:headerReference w:type="default" r:id="rId7"/>
+      <w:headerReference w:type="default" r:id="rId8"/>
       <w:pgSz w:w="11906" w:h="16838"/>
       <w:pgMar w:top="1440" w:right="1440" w:bottom="1440" w:left="1440" w:header="708" w:footer="708" w:gutter="0"/>
       <w:cols w:space="708"/>
@@ -1595,7 +1583,7 @@
 </file>
 
 <file path=word/endnotes.xml><?xml version="1.0" encoding="utf-8"?>
-<w:endnotes xmlns:ve="http://schemas.openxmlformats.org/markup-compatibility/2006" xmlns:o="urn:schemas-microsoft-com:office:office" xmlns:r="http://schemas.openxmlformats.org/officeDocument/2006/relationships" xmlns:m="http://schemas.openxmlformats.org/officeDocument/2006/math" xmlns:v="urn:schemas-microsoft-com:vml" xmlns:wp="http://schemas.openxmlformats.org/drawingml/2006/wordprocessingDrawing" xmlns:w10="urn:schemas-microsoft-com:office:word" xmlns:w="http://schemas.openxmlformats.org/wordprocessingml/2006/main" xmlns:wne="http://schemas.microsoft.com/office/word/2006/wordml">
+<w:endnotes xmlns:wpc="http://schemas.microsoft.com/office/word/2010/wordprocessingCanvas" xmlns:mc="http://schemas.openxmlformats.org/markup-compatibility/2006" xmlns:o="urn:schemas-microsoft-com:office:office" xmlns:r="http://schemas.openxmlformats.org/officeDocument/2006/relationships" xmlns:m="http://schemas.openxmlformats.org/officeDocument/2006/math" xmlns:v="urn:schemas-microsoft-com:vml" xmlns:wp14="http://schemas.microsoft.com/office/word/2010/wordprocessingDrawing" xmlns:wp="http://schemas.openxmlformats.org/drawingml/2006/wordprocessingDrawing" xmlns:w10="urn:schemas-microsoft-com:office:word" xmlns:w="http://schemas.openxmlformats.org/wordprocessingml/2006/main" xmlns:w14="http://schemas.microsoft.com/office/word/2010/wordml" xmlns:wpg="http://schemas.microsoft.com/office/word/2010/wordprocessingGroup" xmlns:wpi="http://schemas.microsoft.com/office/word/2010/wordprocessingInk" xmlns:wne="http://schemas.microsoft.com/office/word/2006/wordml" xmlns:wps="http://schemas.microsoft.com/office/word/2010/wordprocessingShape" mc:Ignorable="w14 wp14">
   <w:endnote w:type="separator" w:id="-1">
     <w:p>
       <w:pPr>
@@ -1620,7 +1608,7 @@
 </file>
 
 <file path=word/footnotes.xml><?xml version="1.0" encoding="utf-8"?>
-<w:footnotes xmlns:ve="http://schemas.openxmlformats.org/markup-compatibility/2006" xmlns:o="urn:schemas-microsoft-com:office:office" xmlns:r="http://schemas.openxmlformats.org/officeDocument/2006/relationships" xmlns:m="http://schemas.openxmlformats.org/officeDocument/2006/math" xmlns:v="urn:schemas-microsoft-com:vml" xmlns:wp="http://schemas.openxmlformats.org/drawingml/2006/wordprocessingDrawing" xmlns:w10="urn:schemas-microsoft-com:office:word" xmlns:w="http://schemas.openxmlformats.org/wordprocessingml/2006/main" xmlns:wne="http://schemas.microsoft.com/office/word/2006/wordml">
+<w:footnotes xmlns:wpc="http://schemas.microsoft.com/office/word/2010/wordprocessingCanvas" xmlns:mc="http://schemas.openxmlformats.org/markup-compatibility/2006" xmlns:o="urn:schemas-microsoft-com:office:office" xmlns:r="http://schemas.openxmlformats.org/officeDocument/2006/relationships" xmlns:m="http://schemas.openxmlformats.org/officeDocument/2006/math" xmlns:v="urn:schemas-microsoft-com:vml" xmlns:wp14="http://schemas.microsoft.com/office/word/2010/wordprocessingDrawing" xmlns:wp="http://schemas.openxmlformats.org/drawingml/2006/wordprocessingDrawing" xmlns:w10="urn:schemas-microsoft-com:office:word" xmlns:w="http://schemas.openxmlformats.org/wordprocessingml/2006/main" xmlns:w14="http://schemas.microsoft.com/office/word/2010/wordml" xmlns:wpg="http://schemas.microsoft.com/office/word/2010/wordprocessingGroup" xmlns:wpi="http://schemas.microsoft.com/office/word/2010/wordprocessingInk" xmlns:wne="http://schemas.microsoft.com/office/word/2006/wordml" xmlns:wps="http://schemas.microsoft.com/office/word/2010/wordprocessingShape" mc:Ignorable="w14 wp14">
   <w:footnote w:type="separator" w:id="-1">
     <w:p>
       <w:pPr>
@@ -1645,7 +1633,7 @@
 </file>
 
 <file path=word/header1.xml><?xml version="1.0" encoding="utf-8"?>
-<w:hdr xmlns:ve="http://schemas.openxmlformats.org/markup-compatibility/2006" xmlns:o="urn:schemas-microsoft-com:office:office" xmlns:r="http://schemas.openxmlformats.org/officeDocument/2006/relationships" xmlns:m="http://schemas.openxmlformats.org/officeDocument/2006/math" xmlns:v="urn:schemas-microsoft-com:vml" xmlns:wp="http://schemas.openxmlformats.org/drawingml/2006/wordprocessingDrawing" xmlns:w10="urn:schemas-microsoft-com:office:word" xmlns:w="http://schemas.openxmlformats.org/wordprocessingml/2006/main" xmlns:wne="http://schemas.microsoft.com/office/word/2006/wordml">
+<w:hdr xmlns:wpc="http://schemas.microsoft.com/office/word/2010/wordprocessingCanvas" xmlns:mc="http://schemas.openxmlformats.org/markup-compatibility/2006" xmlns:o="urn:schemas-microsoft-com:office:office" xmlns:r="http://schemas.openxmlformats.org/officeDocument/2006/relationships" xmlns:m="http://schemas.openxmlformats.org/officeDocument/2006/math" xmlns:v="urn:schemas-microsoft-com:vml" xmlns:wp14="http://schemas.microsoft.com/office/word/2010/wordprocessingDrawing" xmlns:wp="http://schemas.openxmlformats.org/drawingml/2006/wordprocessingDrawing" xmlns:w10="urn:schemas-microsoft-com:office:word" xmlns:w="http://schemas.openxmlformats.org/wordprocessingml/2006/main" xmlns:w14="http://schemas.microsoft.com/office/word/2010/wordml" xmlns:wpg="http://schemas.microsoft.com/office/word/2010/wordprocessingGroup" xmlns:wpi="http://schemas.microsoft.com/office/word/2010/wordprocessingInk" xmlns:wne="http://schemas.microsoft.com/office/word/2006/wordml" xmlns:wps="http://schemas.microsoft.com/office/word/2010/wordprocessingShape" mc:Ignorable="w14 wp14">
   <w:p>
     <w:pPr>
       <w:pStyle w:val="Header"/>
@@ -1686,7 +1674,7 @@
           <v:imagedata r:id="rId1" o:title=""/>
           <w10:wrap type="topAndBottom"/>
         </v:shape>
-        <o:OLEObject Type="Embed" ProgID="PBrush" ShapeID="_x0000_s2049" DrawAspect="Content" ObjectID="_1434385604" r:id="rId2"/>
+        <o:OLEObject Type="Embed" ProgID="PBrush" ShapeID="_x0000_s2049" DrawAspect="Content" ObjectID="_1434436812" r:id="rId2"/>
       </w:pict>
     </w:r>
     <w:r>
@@ -1777,7 +1765,7 @@
 </file>
 
 <file path=word/numbering.xml><?xml version="1.0" encoding="utf-8"?>
-<w:numbering xmlns:ve="http://schemas.openxmlformats.org/markup-compatibility/2006" xmlns:o="urn:schemas-microsoft-com:office:office" xmlns:r="http://schemas.openxmlformats.org/officeDocument/2006/relationships" xmlns:m="http://schemas.openxmlformats.org/officeDocument/2006/math" xmlns:v="urn:schemas-microsoft-com:vml" xmlns:wp="http://schemas.openxmlformats.org/drawingml/2006/wordprocessingDrawing" xmlns:w10="urn:schemas-microsoft-com:office:word" xmlns:w="http://schemas.openxmlformats.org/wordprocessingml/2006/main" xmlns:wne="http://schemas.microsoft.com/office/word/2006/wordml">
+<w:numbering xmlns:wpc="http://schemas.microsoft.com/office/word/2010/wordprocessingCanvas" xmlns:mc="http://schemas.openxmlformats.org/markup-compatibility/2006" xmlns:o="urn:schemas-microsoft-com:office:office" xmlns:r="http://schemas.openxmlformats.org/officeDocument/2006/relationships" xmlns:m="http://schemas.openxmlformats.org/officeDocument/2006/math" xmlns:v="urn:schemas-microsoft-com:vml" xmlns:wp14="http://schemas.microsoft.com/office/word/2010/wordprocessingDrawing" xmlns:wp="http://schemas.openxmlformats.org/drawingml/2006/wordprocessingDrawing" xmlns:w10="urn:schemas-microsoft-com:office:word" xmlns:w="http://schemas.openxmlformats.org/wordprocessingml/2006/main" xmlns:w14="http://schemas.microsoft.com/office/word/2010/wordml" xmlns:wpg="http://schemas.microsoft.com/office/word/2010/wordprocessingGroup" xmlns:wpi="http://schemas.microsoft.com/office/word/2010/wordprocessingInk" xmlns:wne="http://schemas.microsoft.com/office/word/2006/wordml" xmlns:wps="http://schemas.microsoft.com/office/word/2010/wordprocessingShape" mc:Ignorable="w14 wp14">
   <w:abstractNum w:abstractNumId="0">
     <w:nsid w:val="010D7992"/>
     <w:multiLevelType w:val="hybridMultilevel"/>
@@ -2338,7 +2326,7 @@
 </file>
 
 <file path=word/styles.xml><?xml version="1.0" encoding="utf-8"?>
-<w:styles xmlns:r="http://schemas.openxmlformats.org/officeDocument/2006/relationships" xmlns:w="http://schemas.openxmlformats.org/wordprocessingml/2006/main">
+<w:styles xmlns:mc="http://schemas.openxmlformats.org/markup-compatibility/2006" xmlns:r="http://schemas.openxmlformats.org/officeDocument/2006/relationships" xmlns:w="http://schemas.openxmlformats.org/wordprocessingml/2006/main" xmlns:w14="http://schemas.microsoft.com/office/word/2010/wordml" mc:Ignorable="w14">
   <w:docDefaults>
     <w:rPrDefault>
       <w:rPr>
@@ -2511,7 +2499,6 @@
     <w:uiPriority w:val="99"/>
     <w:semiHidden/>
     <w:unhideWhenUsed/>
-    <w:qFormat/>
     <w:tblPr>
       <w:tblInd w:w="0" w:type="dxa"/>
       <w:tblCellMar>

</xml_diff>

<commit_message>
bnerin sampe usulan pemenang sampul tunjuk langsung
</commit_message>
<xml_diff>
--- a/templates/13 Nota Dinas Usulan Pemenang(tunjuk).docx
+++ b/templates/13 Nota Dinas Usulan Pemenang(tunjuk).docx
@@ -1,6 +1,6 @@
 
 <file path=word/document.xml><?xml version="1.0" encoding="utf-8"?>
-<w:document xmlns:wpc="http://schemas.microsoft.com/office/word/2010/wordprocessingCanvas" xmlns:mc="http://schemas.openxmlformats.org/markup-compatibility/2006" xmlns:o="urn:schemas-microsoft-com:office:office" xmlns:r="http://schemas.openxmlformats.org/officeDocument/2006/relationships" xmlns:m="http://schemas.openxmlformats.org/officeDocument/2006/math" xmlns:v="urn:schemas-microsoft-com:vml" xmlns:wp14="http://schemas.microsoft.com/office/word/2010/wordprocessingDrawing" xmlns:wp="http://schemas.openxmlformats.org/drawingml/2006/wordprocessingDrawing" xmlns:w10="urn:schemas-microsoft-com:office:word" xmlns:w="http://schemas.openxmlformats.org/wordprocessingml/2006/main" xmlns:w14="http://schemas.microsoft.com/office/word/2010/wordml" xmlns:wpg="http://schemas.microsoft.com/office/word/2010/wordprocessingGroup" xmlns:wpi="http://schemas.microsoft.com/office/word/2010/wordprocessingInk" xmlns:wne="http://schemas.microsoft.com/office/word/2006/wordml" xmlns:wps="http://schemas.microsoft.com/office/word/2010/wordprocessingShape" mc:Ignorable="w14 wp14">
+<w:document xmlns:ve="http://schemas.openxmlformats.org/markup-compatibility/2006" xmlns:o="urn:schemas-microsoft-com:office:office" xmlns:r="http://schemas.openxmlformats.org/officeDocument/2006/relationships" xmlns:m="http://schemas.openxmlformats.org/officeDocument/2006/math" xmlns:v="urn:schemas-microsoft-com:vml" xmlns:wp="http://schemas.openxmlformats.org/drawingml/2006/wordprocessingDrawing" xmlns:w10="urn:schemas-microsoft-com:office:word" xmlns:w="http://schemas.openxmlformats.org/wordprocessingml/2006/main" xmlns:wne="http://schemas.microsoft.com/office/word/2006/wordml">
   <w:body>
     <w:p>
       <w:pPr>
@@ -480,7 +480,7 @@
           <w:rFonts w:ascii="Arial Narrow" w:hAnsi="Arial Narrow" w:cs="Arial"/>
           <w:sz w:val="24"/>
           <w:szCs w:val="24"/>
-          <w:highlight w:val="yellow"/>
+          <w:highlight w:val="cyan"/>
         </w:rPr>
         <w:t>#</w:t>
       </w:r>
@@ -489,7 +489,7 @@
           <w:rFonts w:ascii="Arial Narrow" w:hAnsi="Arial Narrow" w:cs="Arial"/>
           <w:sz w:val="24"/>
           <w:szCs w:val="24"/>
-          <w:highlight w:val="yellow"/>
+          <w:highlight w:val="cyan"/>
           <w:lang w:val="id-ID"/>
         </w:rPr>
         <w:t>metode</w:t>
@@ -499,7 +499,7 @@
           <w:rFonts w:ascii="Arial Narrow" w:hAnsi="Arial Narrow" w:cs="Arial"/>
           <w:sz w:val="24"/>
           <w:szCs w:val="24"/>
-          <w:highlight w:val="yellow"/>
+          <w:highlight w:val="cyan"/>
         </w:rPr>
         <w:t>#</w:t>
       </w:r>
@@ -544,7 +544,7 @@
           <w:rFonts w:ascii="Arial Narrow" w:hAnsi="Arial Narrow"/>
           <w:sz w:val="24"/>
           <w:szCs w:val="24"/>
-          <w:highlight w:val="yellow"/>
+          <w:highlight w:val="cyan"/>
           <w:lang w:val="sv-SE"/>
         </w:rPr>
         <w:t>#</w:t>
@@ -554,7 +554,7 @@
           <w:rFonts w:ascii="Arial Narrow" w:hAnsi="Arial Narrow"/>
           <w:sz w:val="24"/>
           <w:szCs w:val="24"/>
-          <w:highlight w:val="yellow"/>
+          <w:highlight w:val="cyan"/>
           <w:lang w:val="sv-SE"/>
         </w:rPr>
         <w:t>namapengadaan</w:t>
@@ -564,7 +564,7 @@
           <w:rFonts w:ascii="Arial Narrow" w:hAnsi="Arial Narrow"/>
           <w:sz w:val="24"/>
           <w:szCs w:val="24"/>
-          <w:highlight w:val="yellow"/>
+          <w:highlight w:val="cyan"/>
           <w:lang w:val="sv-SE"/>
         </w:rPr>
         <w:t>#</w:t>
@@ -583,7 +583,7 @@
       <w:tblPr>
         <w:tblW w:w="7380" w:type="dxa"/>
         <w:tblInd w:w="1368" w:type="dxa"/>
-        <w:tblLook w:val="01E0" w:firstRow="1" w:lastRow="1" w:firstColumn="1" w:lastColumn="1" w:noHBand="0" w:noVBand="0"/>
+        <w:tblLook w:val="01E0"/>
       </w:tblPr>
       <w:tblGrid>
         <w:gridCol w:w="2969"/>
@@ -1225,24 +1225,6 @@
               </w:rPr>
               <w:t>#</w:t>
             </w:r>
-            <w:r>
-              <w:rPr>
-                <w:rFonts w:ascii="Arial Narrow" w:hAnsi="Arial Narrow" w:cs="Arial"/>
-                <w:sz w:val="24"/>
-                <w:szCs w:val="24"/>
-                <w:lang w:val="fr-FR"/>
-              </w:rPr>
-              <w:t xml:space="preserve"> </w:t>
-            </w:r>
-            <w:r>
-              <w:rPr>
-                <w:rFonts w:ascii="Arial Narrow" w:hAnsi="Arial Narrow" w:cs="Arial"/>
-                <w:sz w:val="24"/>
-                <w:szCs w:val="24"/>
-                <w:lang w:val="fr-FR"/>
-              </w:rPr>
-              <w:t>HKL.</w:t>
-            </w:r>
           </w:p>
         </w:tc>
       </w:tr>
@@ -1351,7 +1333,7 @@
           <w:rFonts w:ascii="Arial Narrow" w:hAnsi="Arial Narrow"/>
           <w:sz w:val="24"/>
           <w:szCs w:val="24"/>
-          <w:highlight w:val="yellow"/>
+          <w:highlight w:val="cyan"/>
           <w:lang w:val="sv-SE"/>
         </w:rPr>
         <w:t>#</w:t>
@@ -1361,7 +1343,7 @@
           <w:rFonts w:ascii="Arial Narrow" w:hAnsi="Arial Narrow"/>
           <w:sz w:val="24"/>
           <w:szCs w:val="24"/>
-          <w:highlight w:val="yellow"/>
+          <w:highlight w:val="cyan"/>
           <w:lang w:val="sv-SE"/>
         </w:rPr>
         <w:t>namapengadaan</w:t>
@@ -1371,7 +1353,7 @@
           <w:rFonts w:ascii="Arial Narrow" w:hAnsi="Arial Narrow"/>
           <w:sz w:val="24"/>
           <w:szCs w:val="24"/>
-          <w:highlight w:val="yellow"/>
+          <w:highlight w:val="cyan"/>
           <w:lang w:val="sv-SE"/>
         </w:rPr>
         <w:t>#</w:t>
@@ -1544,7 +1526,6 @@
           <w:b/>
           <w:sz w:val="24"/>
           <w:szCs w:val="24"/>
-          <w:lang w:val="id-ID"/>
         </w:rPr>
       </w:pPr>
       <w:r>
@@ -1555,7 +1536,17 @@
           <w:szCs w:val="24"/>
           <w:lang w:val="id-ID"/>
         </w:rPr>
-        <w:t xml:space="preserve">                  PANITIA</w:t>
+        <w:t xml:space="preserve">                  </w:t>
+      </w:r>
+      <w:r>
+        <w:rPr>
+          <w:rFonts w:ascii="Arial" w:hAnsi="Arial" w:cs="Arial"/>
+          <w:b/>
+          <w:sz w:val="24"/>
+          <w:szCs w:val="24"/>
+          <w:highlight w:val="cyan"/>
+        </w:rPr>
+        <w:t>#panitia/pejabat#</w:t>
       </w:r>
     </w:p>
     <w:p>
@@ -1572,7 +1563,7 @@
       </w:pPr>
     </w:p>
     <w:sectPr>
-      <w:headerReference w:type="default" r:id="rId8"/>
+      <w:headerReference w:type="default" r:id="rId7"/>
       <w:pgSz w:w="11906" w:h="16838"/>
       <w:pgMar w:top="1440" w:right="1440" w:bottom="1440" w:left="1440" w:header="708" w:footer="708" w:gutter="0"/>
       <w:cols w:space="708"/>
@@ -1583,7 +1574,7 @@
 </file>
 
 <file path=word/endnotes.xml><?xml version="1.0" encoding="utf-8"?>
-<w:endnotes xmlns:wpc="http://schemas.microsoft.com/office/word/2010/wordprocessingCanvas" xmlns:mc="http://schemas.openxmlformats.org/markup-compatibility/2006" xmlns:o="urn:schemas-microsoft-com:office:office" xmlns:r="http://schemas.openxmlformats.org/officeDocument/2006/relationships" xmlns:m="http://schemas.openxmlformats.org/officeDocument/2006/math" xmlns:v="urn:schemas-microsoft-com:vml" xmlns:wp14="http://schemas.microsoft.com/office/word/2010/wordprocessingDrawing" xmlns:wp="http://schemas.openxmlformats.org/drawingml/2006/wordprocessingDrawing" xmlns:w10="urn:schemas-microsoft-com:office:word" xmlns:w="http://schemas.openxmlformats.org/wordprocessingml/2006/main" xmlns:w14="http://schemas.microsoft.com/office/word/2010/wordml" xmlns:wpg="http://schemas.microsoft.com/office/word/2010/wordprocessingGroup" xmlns:wpi="http://schemas.microsoft.com/office/word/2010/wordprocessingInk" xmlns:wne="http://schemas.microsoft.com/office/word/2006/wordml" xmlns:wps="http://schemas.microsoft.com/office/word/2010/wordprocessingShape" mc:Ignorable="w14 wp14">
+<w:endnotes xmlns:ve="http://schemas.openxmlformats.org/markup-compatibility/2006" xmlns:o="urn:schemas-microsoft-com:office:office" xmlns:r="http://schemas.openxmlformats.org/officeDocument/2006/relationships" xmlns:m="http://schemas.openxmlformats.org/officeDocument/2006/math" xmlns:v="urn:schemas-microsoft-com:vml" xmlns:wp="http://schemas.openxmlformats.org/drawingml/2006/wordprocessingDrawing" xmlns:w10="urn:schemas-microsoft-com:office:word" xmlns:w="http://schemas.openxmlformats.org/wordprocessingml/2006/main" xmlns:wne="http://schemas.microsoft.com/office/word/2006/wordml">
   <w:endnote w:type="separator" w:id="-1">
     <w:p>
       <w:pPr>
@@ -1608,7 +1599,7 @@
 </file>
 
 <file path=word/footnotes.xml><?xml version="1.0" encoding="utf-8"?>
-<w:footnotes xmlns:wpc="http://schemas.microsoft.com/office/word/2010/wordprocessingCanvas" xmlns:mc="http://schemas.openxmlformats.org/markup-compatibility/2006" xmlns:o="urn:schemas-microsoft-com:office:office" xmlns:r="http://schemas.openxmlformats.org/officeDocument/2006/relationships" xmlns:m="http://schemas.openxmlformats.org/officeDocument/2006/math" xmlns:v="urn:schemas-microsoft-com:vml" xmlns:wp14="http://schemas.microsoft.com/office/word/2010/wordprocessingDrawing" xmlns:wp="http://schemas.openxmlformats.org/drawingml/2006/wordprocessingDrawing" xmlns:w10="urn:schemas-microsoft-com:office:word" xmlns:w="http://schemas.openxmlformats.org/wordprocessingml/2006/main" xmlns:w14="http://schemas.microsoft.com/office/word/2010/wordml" xmlns:wpg="http://schemas.microsoft.com/office/word/2010/wordprocessingGroup" xmlns:wpi="http://schemas.microsoft.com/office/word/2010/wordprocessingInk" xmlns:wne="http://schemas.microsoft.com/office/word/2006/wordml" xmlns:wps="http://schemas.microsoft.com/office/word/2010/wordprocessingShape" mc:Ignorable="w14 wp14">
+<w:footnotes xmlns:ve="http://schemas.openxmlformats.org/markup-compatibility/2006" xmlns:o="urn:schemas-microsoft-com:office:office" xmlns:r="http://schemas.openxmlformats.org/officeDocument/2006/relationships" xmlns:m="http://schemas.openxmlformats.org/officeDocument/2006/math" xmlns:v="urn:schemas-microsoft-com:vml" xmlns:wp="http://schemas.openxmlformats.org/drawingml/2006/wordprocessingDrawing" xmlns:w10="urn:schemas-microsoft-com:office:word" xmlns:w="http://schemas.openxmlformats.org/wordprocessingml/2006/main" xmlns:wne="http://schemas.microsoft.com/office/word/2006/wordml">
   <w:footnote w:type="separator" w:id="-1">
     <w:p>
       <w:pPr>
@@ -1633,7 +1624,7 @@
 </file>
 
 <file path=word/header1.xml><?xml version="1.0" encoding="utf-8"?>
-<w:hdr xmlns:wpc="http://schemas.microsoft.com/office/word/2010/wordprocessingCanvas" xmlns:mc="http://schemas.openxmlformats.org/markup-compatibility/2006" xmlns:o="urn:schemas-microsoft-com:office:office" xmlns:r="http://schemas.openxmlformats.org/officeDocument/2006/relationships" xmlns:m="http://schemas.openxmlformats.org/officeDocument/2006/math" xmlns:v="urn:schemas-microsoft-com:vml" xmlns:wp14="http://schemas.microsoft.com/office/word/2010/wordprocessingDrawing" xmlns:wp="http://schemas.openxmlformats.org/drawingml/2006/wordprocessingDrawing" xmlns:w10="urn:schemas-microsoft-com:office:word" xmlns:w="http://schemas.openxmlformats.org/wordprocessingml/2006/main" xmlns:w14="http://schemas.microsoft.com/office/word/2010/wordml" xmlns:wpg="http://schemas.microsoft.com/office/word/2010/wordprocessingGroup" xmlns:wpi="http://schemas.microsoft.com/office/word/2010/wordprocessingInk" xmlns:wne="http://schemas.microsoft.com/office/word/2006/wordml" xmlns:wps="http://schemas.microsoft.com/office/word/2010/wordprocessingShape" mc:Ignorable="w14 wp14">
+<w:hdr xmlns:ve="http://schemas.openxmlformats.org/markup-compatibility/2006" xmlns:o="urn:schemas-microsoft-com:office:office" xmlns:r="http://schemas.openxmlformats.org/officeDocument/2006/relationships" xmlns:m="http://schemas.openxmlformats.org/officeDocument/2006/math" xmlns:v="urn:schemas-microsoft-com:vml" xmlns:wp="http://schemas.openxmlformats.org/drawingml/2006/wordprocessingDrawing" xmlns:w10="urn:schemas-microsoft-com:office:word" xmlns:w="http://schemas.openxmlformats.org/wordprocessingml/2006/main" xmlns:wne="http://schemas.microsoft.com/office/word/2006/wordml">
   <w:p>
     <w:pPr>
       <w:pStyle w:val="Header"/>
@@ -1674,7 +1665,7 @@
           <v:imagedata r:id="rId1" o:title=""/>
           <w10:wrap type="topAndBottom"/>
         </v:shape>
-        <o:OLEObject Type="Embed" ProgID="PBrush" ShapeID="_x0000_s2049" DrawAspect="Content" ObjectID="_1434436812" r:id="rId2"/>
+        <o:OLEObject Type="Embed" ProgID="PBrush" ShapeID="_x0000_s2049" DrawAspect="Content" ObjectID="_1434749772" r:id="rId2"/>
       </w:pict>
     </w:r>
     <w:r>
@@ -1765,7 +1756,7 @@
 </file>
 
 <file path=word/numbering.xml><?xml version="1.0" encoding="utf-8"?>
-<w:numbering xmlns:wpc="http://schemas.microsoft.com/office/word/2010/wordprocessingCanvas" xmlns:mc="http://schemas.openxmlformats.org/markup-compatibility/2006" xmlns:o="urn:schemas-microsoft-com:office:office" xmlns:r="http://schemas.openxmlformats.org/officeDocument/2006/relationships" xmlns:m="http://schemas.openxmlformats.org/officeDocument/2006/math" xmlns:v="urn:schemas-microsoft-com:vml" xmlns:wp14="http://schemas.microsoft.com/office/word/2010/wordprocessingDrawing" xmlns:wp="http://schemas.openxmlformats.org/drawingml/2006/wordprocessingDrawing" xmlns:w10="urn:schemas-microsoft-com:office:word" xmlns:w="http://schemas.openxmlformats.org/wordprocessingml/2006/main" xmlns:w14="http://schemas.microsoft.com/office/word/2010/wordml" xmlns:wpg="http://schemas.microsoft.com/office/word/2010/wordprocessingGroup" xmlns:wpi="http://schemas.microsoft.com/office/word/2010/wordprocessingInk" xmlns:wne="http://schemas.microsoft.com/office/word/2006/wordml" xmlns:wps="http://schemas.microsoft.com/office/word/2010/wordprocessingShape" mc:Ignorable="w14 wp14">
+<w:numbering xmlns:ve="http://schemas.openxmlformats.org/markup-compatibility/2006" xmlns:o="urn:schemas-microsoft-com:office:office" xmlns:r="http://schemas.openxmlformats.org/officeDocument/2006/relationships" xmlns:m="http://schemas.openxmlformats.org/officeDocument/2006/math" xmlns:v="urn:schemas-microsoft-com:vml" xmlns:wp="http://schemas.openxmlformats.org/drawingml/2006/wordprocessingDrawing" xmlns:w10="urn:schemas-microsoft-com:office:word" xmlns:w="http://schemas.openxmlformats.org/wordprocessingml/2006/main" xmlns:wne="http://schemas.microsoft.com/office/word/2006/wordml">
   <w:abstractNum w:abstractNumId="0">
     <w:nsid w:val="010D7992"/>
     <w:multiLevelType w:val="hybridMultilevel"/>
@@ -2326,7 +2317,7 @@
 </file>
 
 <file path=word/styles.xml><?xml version="1.0" encoding="utf-8"?>
-<w:styles xmlns:mc="http://schemas.openxmlformats.org/markup-compatibility/2006" xmlns:r="http://schemas.openxmlformats.org/officeDocument/2006/relationships" xmlns:w="http://schemas.openxmlformats.org/wordprocessingml/2006/main" xmlns:w14="http://schemas.microsoft.com/office/word/2010/wordml" mc:Ignorable="w14">
+<w:styles xmlns:r="http://schemas.openxmlformats.org/officeDocument/2006/relationships" xmlns:w="http://schemas.openxmlformats.org/wordprocessingml/2006/main">
   <w:docDefaults>
     <w:rPrDefault>
       <w:rPr>
@@ -2499,6 +2490,7 @@
     <w:uiPriority w:val="99"/>
     <w:semiHidden/>
     <w:unhideWhenUsed/>
+    <w:qFormat/>
     <w:tblPr>
       <w:tblInd w:w="0" w:type="dxa"/>
       <w:tblCellMar>

</xml_diff>

<commit_message>
perbaiki dokumen tunjuk langsung pejabat satu sampul hingga nota dinas usulan kecuali rks, lampiaran pembukaan penawaran, lampiran evaluasi, daftar hadir negosiasi lampiran negosiasi
</commit_message>
<xml_diff>
--- a/templates/13 Nota Dinas Usulan Pemenang(tunjuk).docx
+++ b/templates/13 Nota Dinas Usulan Pemenang(tunjuk).docx
@@ -6,7 +6,7 @@
       <w:pPr>
         <w:jc w:val="center"/>
         <w:rPr>
-          <w:rFonts w:ascii="Arial Narrow" w:hAnsi="Arial Narrow"/>
+          <w:rFonts w:ascii="Tahoma" w:hAnsi="Tahoma" w:cs="Tahoma"/>
           <w:b/>
           <w:sz w:val="44"/>
           <w:szCs w:val="44"/>
@@ -16,7 +16,7 @@
       </w:pPr>
       <w:r>
         <w:rPr>
-          <w:rFonts w:ascii="Arial Narrow" w:hAnsi="Arial Narrow"/>
+          <w:rFonts w:ascii="Tahoma" w:hAnsi="Tahoma" w:cs="Tahoma"/>
           <w:b/>
           <w:sz w:val="44"/>
           <w:szCs w:val="44"/>
@@ -30,15 +30,13 @@
       <w:pPr>
         <w:jc w:val="center"/>
         <w:rPr>
-          <w:rFonts w:ascii="Arial Narrow" w:hAnsi="Arial Narrow"/>
-          <w:sz w:val="24"/>
-          <w:szCs w:val="24"/>
-        </w:rPr>
-      </w:pPr>
-      <w:r>
-        <w:rPr>
-          <w:rFonts w:ascii="Arial Narrow" w:hAnsi="Arial Narrow"/>
-          <w:sz w:val="24"/>
+          <w:rFonts w:ascii="Tahoma" w:hAnsi="Tahoma" w:cs="Tahoma"/>
+          <w:szCs w:val="24"/>
+        </w:rPr>
+      </w:pPr>
+      <w:r>
+        <w:rPr>
+          <w:rFonts w:ascii="Tahoma" w:hAnsi="Tahoma" w:cs="Tahoma"/>
           <w:szCs w:val="24"/>
           <w:lang w:val="sv-SE"/>
         </w:rPr>
@@ -46,8 +44,7 @@
       </w:r>
       <w:r>
         <w:rPr>
-          <w:rFonts w:ascii="Arial Narrow" w:hAnsi="Arial Narrow"/>
-          <w:sz w:val="24"/>
+          <w:rFonts w:ascii="Tahoma" w:hAnsi="Tahoma" w:cs="Tahoma"/>
           <w:szCs w:val="24"/>
           <w:highlight w:val="yellow"/>
         </w:rPr>
@@ -55,8 +52,7 @@
       </w:r>
       <w:r>
         <w:rPr>
-          <w:rFonts w:ascii="Arial Narrow" w:hAnsi="Arial Narrow"/>
-          <w:sz w:val="24"/>
+          <w:rFonts w:ascii="Tahoma" w:hAnsi="Tahoma" w:cs="Tahoma"/>
           <w:szCs w:val="24"/>
           <w:highlight w:val="yellow"/>
         </w:rPr>
@@ -64,8 +60,7 @@
       </w:r>
       <w:r>
         <w:rPr>
-          <w:rFonts w:ascii="Arial Narrow" w:hAnsi="Arial Narrow"/>
-          <w:sz w:val="24"/>
+          <w:rFonts w:ascii="Tahoma" w:hAnsi="Tahoma" w:cs="Tahoma"/>
           <w:szCs w:val="24"/>
           <w:highlight w:val="yellow"/>
         </w:rPr>
@@ -80,16 +75,14 @@
         <w:spacing w:after="0"/>
         <w:jc w:val="both"/>
         <w:rPr>
-          <w:rFonts w:ascii="Arial Narrow" w:hAnsi="Arial Narrow"/>
-          <w:sz w:val="24"/>
+          <w:rFonts w:ascii="Tahoma" w:hAnsi="Tahoma" w:cs="Tahoma"/>
           <w:szCs w:val="24"/>
           <w:lang w:val="sv-SE"/>
         </w:rPr>
       </w:pPr>
       <w:r>
         <w:rPr>
-          <w:rFonts w:ascii="Arial Narrow" w:hAnsi="Arial Narrow"/>
-          <w:sz w:val="24"/>
+          <w:rFonts w:ascii="Tahoma" w:hAnsi="Tahoma" w:cs="Tahoma"/>
           <w:szCs w:val="24"/>
           <w:lang w:val="sv-SE"/>
         </w:rPr>
@@ -97,8 +90,7 @@
       </w:r>
       <w:r>
         <w:rPr>
-          <w:rFonts w:ascii="Arial Narrow" w:hAnsi="Arial Narrow"/>
-          <w:sz w:val="24"/>
+          <w:rFonts w:ascii="Tahoma" w:hAnsi="Tahoma" w:cs="Tahoma"/>
           <w:szCs w:val="24"/>
           <w:lang w:val="sv-SE"/>
         </w:rPr>
@@ -107,30 +99,19 @@
       </w:r>
       <w:r>
         <w:rPr>
-          <w:rFonts w:ascii="Arial Narrow" w:hAnsi="Arial Narrow" w:cs="Arial"/>
-          <w:sz w:val="24"/>
+          <w:rFonts w:ascii="Tahoma" w:hAnsi="Tahoma" w:cs="Tahoma"/>
+          <w:szCs w:val="24"/>
+          <w:highlight w:val="cyan"/>
+          <w:lang w:val="id-ID"/>
+        </w:rPr>
+        <w:t>#penerima#</w:t>
+      </w:r>
+      <w:r>
+        <w:rPr>
+          <w:rFonts w:ascii="Tahoma" w:hAnsi="Tahoma" w:cs="Tahoma"/>
           <w:szCs w:val="24"/>
           <w:lang w:val="sv-SE"/>
         </w:rPr>
-        <w:t>Yth. MS DAN</w:t>
-      </w:r>
-      <w:r>
-        <w:rPr>
-          <w:rFonts w:ascii="Arial Narrow" w:hAnsi="Arial Narrow" w:cs="Arial"/>
-          <w:sz w:val="24"/>
-          <w:szCs w:val="24"/>
-          <w:lang w:val="id-ID"/>
-        </w:rPr>
-        <w:t>/KDIVMUM</w:t>
-      </w:r>
-      <w:r>
-        <w:rPr>
-          <w:rFonts w:ascii="Arial Narrow" w:hAnsi="Arial Narrow"/>
-          <w:sz w:val="24"/>
-          <w:szCs w:val="24"/>
-          <w:lang w:val="sv-SE"/>
-        </w:rPr>
-        <w:tab/>
         <w:t xml:space="preserve">    </w:t>
       </w:r>
     </w:p>
@@ -142,15 +123,13 @@
         <w:spacing w:after="0"/>
         <w:jc w:val="both"/>
         <w:rPr>
-          <w:rFonts w:ascii="Arial Narrow" w:hAnsi="Arial Narrow"/>
-          <w:sz w:val="24"/>
-          <w:szCs w:val="24"/>
-        </w:rPr>
-      </w:pPr>
-      <w:r>
-        <w:rPr>
-          <w:rFonts w:ascii="Arial Narrow" w:hAnsi="Arial Narrow"/>
-          <w:sz w:val="24"/>
+          <w:rFonts w:ascii="Tahoma" w:hAnsi="Tahoma" w:cs="Tahoma"/>
+          <w:szCs w:val="24"/>
+        </w:rPr>
+      </w:pPr>
+      <w:r>
+        <w:rPr>
+          <w:rFonts w:ascii="Tahoma" w:hAnsi="Tahoma" w:cs="Tahoma"/>
           <w:szCs w:val="24"/>
           <w:lang w:val="sv-SE"/>
         </w:rPr>
@@ -158,8 +137,7 @@
       </w:r>
       <w:r>
         <w:rPr>
-          <w:rFonts w:ascii="Arial Narrow" w:hAnsi="Arial Narrow"/>
-          <w:sz w:val="24"/>
+          <w:rFonts w:ascii="Tahoma" w:hAnsi="Tahoma" w:cs="Tahoma"/>
           <w:szCs w:val="24"/>
           <w:lang w:val="sv-SE"/>
         </w:rPr>
@@ -168,8 +146,7 @@
       </w:r>
       <w:r>
         <w:rPr>
-          <w:rFonts w:ascii="Arial Narrow" w:hAnsi="Arial Narrow"/>
-          <w:sz w:val="24"/>
+          <w:rFonts w:ascii="Tahoma" w:hAnsi="Tahoma" w:cs="Tahoma"/>
           <w:szCs w:val="24"/>
           <w:highlight w:val="yellow"/>
         </w:rPr>
@@ -177,8 +154,7 @@
       </w:r>
       <w:r>
         <w:rPr>
-          <w:rFonts w:ascii="Arial Narrow" w:hAnsi="Arial Narrow"/>
-          <w:sz w:val="24"/>
+          <w:rFonts w:ascii="Tahoma" w:hAnsi="Tahoma" w:cs="Tahoma"/>
           <w:szCs w:val="24"/>
           <w:highlight w:val="yellow"/>
         </w:rPr>
@@ -186,8 +162,7 @@
       </w:r>
       <w:r>
         <w:rPr>
-          <w:rFonts w:ascii="Arial Narrow" w:hAnsi="Arial Narrow"/>
-          <w:sz w:val="24"/>
+          <w:rFonts w:ascii="Tahoma" w:hAnsi="Tahoma" w:cs="Tahoma"/>
           <w:szCs w:val="24"/>
           <w:highlight w:val="yellow"/>
         </w:rPr>
@@ -202,16 +177,14 @@
         <w:spacing w:after="0"/>
         <w:jc w:val="both"/>
         <w:rPr>
-          <w:rFonts w:ascii="Arial Narrow" w:hAnsi="Arial Narrow"/>
-          <w:sz w:val="24"/>
+          <w:rFonts w:ascii="Tahoma" w:hAnsi="Tahoma" w:cs="Tahoma"/>
           <w:szCs w:val="24"/>
           <w:lang w:val="sv-SE"/>
         </w:rPr>
       </w:pPr>
       <w:r>
         <w:rPr>
-          <w:rFonts w:ascii="Arial Narrow" w:hAnsi="Arial Narrow"/>
-          <w:sz w:val="24"/>
+          <w:rFonts w:ascii="Tahoma" w:hAnsi="Tahoma" w:cs="Tahoma"/>
           <w:szCs w:val="24"/>
           <w:lang w:val="sv-SE"/>
         </w:rPr>
@@ -219,8 +192,7 @@
       </w:r>
       <w:r>
         <w:rPr>
-          <w:rFonts w:ascii="Arial Narrow" w:hAnsi="Arial Narrow"/>
-          <w:sz w:val="24"/>
+          <w:rFonts w:ascii="Tahoma" w:hAnsi="Tahoma" w:cs="Tahoma"/>
           <w:szCs w:val="24"/>
           <w:lang w:val="sv-SE"/>
         </w:rPr>
@@ -229,8 +201,7 @@
       </w:r>
       <w:r>
         <w:rPr>
-          <w:rFonts w:ascii="Arial Narrow" w:hAnsi="Arial Narrow"/>
-          <w:sz w:val="24"/>
+          <w:rFonts w:ascii="Tahoma" w:hAnsi="Tahoma" w:cs="Tahoma"/>
           <w:szCs w:val="24"/>
           <w:highlight w:val="yellow"/>
           <w:lang w:val="sv-SE"/>
@@ -239,8 +210,7 @@
       </w:r>
       <w:r>
         <w:rPr>
-          <w:rFonts w:ascii="Arial Narrow" w:hAnsi="Arial Narrow"/>
-          <w:sz w:val="24"/>
+          <w:rFonts w:ascii="Tahoma" w:hAnsi="Tahoma" w:cs="Tahoma"/>
           <w:szCs w:val="24"/>
           <w:highlight w:val="yellow"/>
           <w:lang w:val="sv-SE"/>
@@ -249,8 +219,7 @@
       </w:r>
       <w:r>
         <w:rPr>
-          <w:rFonts w:ascii="Arial Narrow" w:hAnsi="Arial Narrow"/>
-          <w:sz w:val="24"/>
+          <w:rFonts w:ascii="Tahoma" w:hAnsi="Tahoma" w:cs="Tahoma"/>
           <w:szCs w:val="24"/>
           <w:highlight w:val="yellow"/>
           <w:lang w:val="sv-SE"/>
@@ -266,16 +235,14 @@
         <w:spacing w:after="0"/>
         <w:jc w:val="both"/>
         <w:rPr>
-          <w:rFonts w:ascii="Arial Narrow" w:hAnsi="Arial Narrow"/>
-          <w:sz w:val="24"/>
+          <w:rFonts w:ascii="Tahoma" w:hAnsi="Tahoma" w:cs="Tahoma"/>
           <w:szCs w:val="24"/>
           <w:lang w:val="sv-SE"/>
         </w:rPr>
       </w:pPr>
       <w:r>
         <w:rPr>
-          <w:rFonts w:ascii="Arial Narrow" w:hAnsi="Arial Narrow"/>
-          <w:sz w:val="24"/>
+          <w:rFonts w:ascii="Tahoma" w:hAnsi="Tahoma" w:cs="Tahoma"/>
           <w:szCs w:val="24"/>
           <w:lang w:val="sv-SE"/>
         </w:rPr>
@@ -283,70 +250,55 @@
       </w:r>
       <w:r>
         <w:rPr>
-          <w:rFonts w:ascii="Arial Narrow" w:hAnsi="Arial Narrow"/>
-          <w:sz w:val="24"/>
+          <w:rFonts w:ascii="Tahoma" w:hAnsi="Tahoma" w:cs="Tahoma"/>
           <w:szCs w:val="24"/>
           <w:lang w:val="sv-SE"/>
+        </w:rPr>
+        <w:tab/>
+        <w:t>: Rahasia</w:t>
+      </w:r>
+    </w:p>
+    <w:p>
+      <w:pPr>
+        <w:tabs>
+          <w:tab w:val="left" w:pos="1080"/>
+        </w:tabs>
+        <w:spacing w:after="0"/>
+        <w:jc w:val="both"/>
+        <w:rPr>
+          <w:rFonts w:ascii="Tahoma" w:hAnsi="Tahoma" w:cs="Tahoma"/>
+          <w:szCs w:val="24"/>
+          <w:lang w:val="fi-FI"/>
+        </w:rPr>
+      </w:pPr>
+      <w:r>
+        <w:rPr>
+          <w:rFonts w:ascii="Tahoma" w:hAnsi="Tahoma" w:cs="Tahoma"/>
+          <w:szCs w:val="24"/>
+          <w:lang w:val="fi-FI"/>
+        </w:rPr>
+        <w:t xml:space="preserve">Lampiran </w:t>
+      </w:r>
+      <w:r>
+        <w:rPr>
+          <w:rFonts w:ascii="Tahoma" w:hAnsi="Tahoma" w:cs="Tahoma"/>
+          <w:szCs w:val="24"/>
+          <w:lang w:val="fi-FI"/>
         </w:rPr>
         <w:tab/>
         <w:t xml:space="preserve">: </w:t>
       </w:r>
       <w:r>
         <w:rPr>
-          <w:rFonts w:ascii="Arial Narrow" w:hAnsi="Arial Narrow" w:cs="Arial"/>
-          <w:sz w:val="24"/>
-          <w:szCs w:val="24"/>
-          <w:lang w:val="sv-SE"/>
-        </w:rPr>
-        <w:t>Rahasia</w:t>
-      </w:r>
-    </w:p>
-    <w:p>
-      <w:pPr>
-        <w:tabs>
-          <w:tab w:val="left" w:pos="1080"/>
-        </w:tabs>
-        <w:spacing w:after="0"/>
-        <w:jc w:val="both"/>
-        <w:rPr>
-          <w:rFonts w:ascii="Arial Narrow" w:hAnsi="Arial Narrow"/>
-          <w:sz w:val="24"/>
+          <w:rFonts w:ascii="Tahoma" w:hAnsi="Tahoma" w:cs="Tahoma"/>
           <w:szCs w:val="24"/>
           <w:lang w:val="fi-FI"/>
         </w:rPr>
-      </w:pPr>
-      <w:r>
-        <w:rPr>
-          <w:rFonts w:ascii="Arial Narrow" w:hAnsi="Arial Narrow"/>
-          <w:sz w:val="24"/>
-          <w:szCs w:val="24"/>
-          <w:lang w:val="fi-FI"/>
-        </w:rPr>
-        <w:t xml:space="preserve">Lampiran </w:t>
-      </w:r>
-      <w:r>
-        <w:rPr>
-          <w:rFonts w:ascii="Arial Narrow" w:hAnsi="Arial Narrow"/>
-          <w:sz w:val="24"/>
-          <w:szCs w:val="24"/>
-          <w:lang w:val="fi-FI"/>
-        </w:rPr>
-        <w:tab/>
-        <w:t xml:space="preserve">: </w:t>
-      </w:r>
-      <w:r>
-        <w:rPr>
-          <w:rFonts w:ascii="Arial Narrow" w:hAnsi="Arial Narrow"/>
-          <w:sz w:val="24"/>
-          <w:szCs w:val="24"/>
-          <w:lang w:val="fi-FI"/>
-        </w:rPr>
         <w:t>1 berk</w:t>
       </w:r>
       <w:r>
         <w:rPr>
-          <w:rFonts w:ascii="Arial Narrow" w:hAnsi="Arial Narrow"/>
-          <w:sz w:val="24"/>
+          <w:rFonts w:ascii="Tahoma" w:hAnsi="Tahoma" w:cs="Tahoma"/>
           <w:szCs w:val="24"/>
           <w:lang w:val="fi-FI"/>
         </w:rPr>
@@ -364,17 +316,15 @@
         <w:ind w:left="1582" w:hanging="1582"/>
         <w:jc w:val="both"/>
         <w:rPr>
-          <w:rFonts w:ascii="Arial Narrow" w:hAnsi="Arial Narrow" w:cs="Arial"/>
+          <w:rFonts w:ascii="Tahoma" w:hAnsi="Tahoma" w:cs="Tahoma"/>
           <w:b/>
-          <w:sz w:val="24"/>
           <w:szCs w:val="24"/>
           <w:lang w:val="fi-FI"/>
         </w:rPr>
       </w:pPr>
       <w:r>
         <w:rPr>
-          <w:rFonts w:ascii="Arial Narrow" w:hAnsi="Arial Narrow"/>
-          <w:sz w:val="24"/>
+          <w:rFonts w:ascii="Tahoma" w:hAnsi="Tahoma" w:cs="Tahoma"/>
           <w:szCs w:val="24"/>
           <w:lang w:val="fi-FI"/>
         </w:rPr>
@@ -382,8 +332,7 @@
       </w:r>
       <w:r>
         <w:rPr>
-          <w:rFonts w:ascii="Arial Narrow" w:hAnsi="Arial Narrow"/>
-          <w:sz w:val="24"/>
+          <w:rFonts w:ascii="Tahoma" w:hAnsi="Tahoma" w:cs="Tahoma"/>
           <w:szCs w:val="24"/>
           <w:lang w:val="fi-FI"/>
         </w:rPr>
@@ -392,9 +341,8 @@
       </w:r>
       <w:r>
         <w:rPr>
-          <w:rFonts w:ascii="Arial Narrow" w:hAnsi="Arial Narrow" w:cs="Arial"/>
+          <w:rFonts w:ascii="Tahoma" w:hAnsi="Tahoma" w:cs="Tahoma"/>
           <w:b/>
-          <w:sz w:val="24"/>
           <w:szCs w:val="24"/>
           <w:lang w:val="de-DE"/>
         </w:rPr>
@@ -408,9 +356,8 @@
         </w:tabs>
         <w:spacing w:after="0"/>
         <w:rPr>
-          <w:rFonts w:ascii="Arial Narrow" w:hAnsi="Arial Narrow"/>
+          <w:rFonts w:ascii="Tahoma" w:hAnsi="Tahoma" w:cs="Tahoma"/>
           <w:b/>
-          <w:sz w:val="24"/>
           <w:szCs w:val="24"/>
           <w:lang w:val="fi-FI"/>
         </w:rPr>
@@ -424,159 +371,60 @@
         <w:ind w:left="1259"/>
         <w:jc w:val="both"/>
         <w:rPr>
-          <w:rFonts w:ascii="Arial Narrow" w:hAnsi="Arial Narrow" w:cs="Arial"/>
-          <w:sz w:val="24"/>
+          <w:rFonts w:ascii="Tahoma" w:hAnsi="Tahoma" w:cs="Tahoma"/>
           <w:szCs w:val="24"/>
           <w:lang w:val="fi-FI"/>
         </w:rPr>
       </w:pPr>
       <w:r>
         <w:rPr>
-          <w:rFonts w:ascii="Arial Narrow" w:hAnsi="Arial Narrow" w:cs="Arial"/>
-          <w:sz w:val="24"/>
-          <w:szCs w:val="24"/>
-          <w:lang w:val="fi-FI"/>
-        </w:rPr>
-        <w:t>Berdasarkan Laporan</w:t>
-      </w:r>
-      <w:r>
-        <w:rPr>
-          <w:rFonts w:ascii="Arial Narrow" w:hAnsi="Arial Narrow" w:cs="Arial"/>
-          <w:sz w:val="24"/>
-          <w:szCs w:val="24"/>
-          <w:lang w:val="fi-FI"/>
-        </w:rPr>
-        <w:t xml:space="preserve"> </w:t>
-      </w:r>
-      <w:r>
-        <w:rPr>
-          <w:rFonts w:ascii="Arial Narrow" w:hAnsi="Arial Narrow" w:cs="Arial"/>
-          <w:sz w:val="24"/>
-          <w:szCs w:val="24"/>
-          <w:lang w:val="fi-FI"/>
-        </w:rPr>
-        <w:t>Berita Acara Evaluasi Penawaran</w:t>
-      </w:r>
-      <w:r>
-        <w:rPr>
-          <w:rFonts w:ascii="Arial Narrow" w:hAnsi="Arial Narrow" w:cs="Arial"/>
-          <w:sz w:val="24"/>
-          <w:szCs w:val="24"/>
-          <w:lang w:val="fi-FI"/>
-        </w:rPr>
-        <w:t xml:space="preserve"> </w:t>
-      </w:r>
-      <w:r>
-        <w:rPr>
-          <w:rFonts w:ascii="Arial Narrow" w:hAnsi="Arial Narrow" w:cs="Arial"/>
-          <w:sz w:val="24"/>
+          <w:rFonts w:ascii="Tahoma" w:hAnsi="Tahoma" w:cs="Tahoma"/>
           <w:szCs w:val="24"/>
           <w:lang w:val="id-ID"/>
         </w:rPr>
-        <w:t>(</w:t>
-      </w:r>
-      <w:r>
-        <w:rPr>
-          <w:rFonts w:ascii="Arial Narrow" w:hAnsi="Arial Narrow" w:cs="Arial"/>
-          <w:sz w:val="24"/>
-          <w:szCs w:val="24"/>
-          <w:highlight w:val="cyan"/>
-        </w:rPr>
-        <w:t>#</w:t>
-      </w:r>
-      <w:r>
-        <w:rPr>
-          <w:rFonts w:ascii="Arial Narrow" w:hAnsi="Arial Narrow" w:cs="Arial"/>
-          <w:sz w:val="24"/>
+        <w:t>Berdasarkan Laporan Berita Acara Evaluasi Penawaran (</w:t>
+      </w:r>
+      <w:r>
+        <w:rPr>
+          <w:rFonts w:ascii="Tahoma" w:hAnsi="Tahoma" w:cs="Tahoma"/>
           <w:szCs w:val="24"/>
           <w:highlight w:val="cyan"/>
           <w:lang w:val="id-ID"/>
         </w:rPr>
-        <w:t>metode</w:t>
-      </w:r>
-      <w:r>
-        <w:rPr>
-          <w:rFonts w:ascii="Arial Narrow" w:hAnsi="Arial Narrow" w:cs="Arial"/>
-          <w:sz w:val="24"/>
+        <w:t>#metode#)</w:t>
+      </w:r>
+      <w:r>
+        <w:rPr>
+          <w:rFonts w:ascii="Tahoma" w:hAnsi="Tahoma" w:cs="Tahoma"/>
+          <w:szCs w:val="24"/>
+          <w:lang w:val="id-ID"/>
+        </w:rPr>
+        <w:t xml:space="preserve"> Pekerjaan </w:t>
+      </w:r>
+      <w:r>
+        <w:rPr>
+          <w:rFonts w:ascii="Tahoma" w:hAnsi="Tahoma" w:cs="Tahoma"/>
           <w:szCs w:val="24"/>
           <w:highlight w:val="cyan"/>
-        </w:rPr>
-        <w:t>#</w:t>
-      </w:r>
-      <w:r>
-        <w:rPr>
-          <w:rFonts w:ascii="Arial Narrow" w:hAnsi="Arial Narrow" w:cs="Arial"/>
-          <w:sz w:val="24"/>
-          <w:szCs w:val="24"/>
           <w:lang w:val="id-ID"/>
         </w:rPr>
-        <w:t>)</w:t>
-      </w:r>
-      <w:r>
-        <w:rPr>
-          <w:rFonts w:ascii="Arial Narrow" w:hAnsi="Arial Narrow" w:cs="Arial"/>
-          <w:sz w:val="24"/>
+        <w:t>#namapengadaan#</w:t>
+      </w:r>
+      <w:r>
+        <w:rPr>
+          <w:rFonts w:ascii="Tahoma" w:hAnsi="Tahoma" w:cs="Tahoma"/>
+          <w:szCs w:val="24"/>
+          <w:lang w:val="id-ID"/>
+        </w:rPr>
+        <w:t xml:space="preserve"> (terlampir), bersama ini kami mengusulkan :</w:t>
+      </w:r>
+      <w:r>
+        <w:rPr>
+          <w:rFonts w:ascii="Tahoma" w:hAnsi="Tahoma" w:cs="Tahoma"/>
           <w:szCs w:val="24"/>
           <w:lang w:val="fi-FI"/>
         </w:rPr>
         <w:t xml:space="preserve"> </w:t>
-      </w:r>
-      <w:r>
-        <w:rPr>
-          <w:rFonts w:ascii="Arial Narrow" w:hAnsi="Arial Narrow"/>
-          <w:sz w:val="24"/>
-          <w:szCs w:val="24"/>
-          <w:lang w:val="sv-SE"/>
-        </w:rPr>
-        <w:t>Pekerjaan</w:t>
-      </w:r>
-      <w:r>
-        <w:rPr>
-          <w:rFonts w:ascii="Arial Narrow" w:hAnsi="Arial Narrow"/>
-          <w:sz w:val="24"/>
-          <w:szCs w:val="24"/>
-          <w:lang w:val="sv-SE"/>
-        </w:rPr>
-        <w:t xml:space="preserve"> </w:t>
-      </w:r>
-      <w:r>
-        <w:rPr>
-          <w:rFonts w:ascii="Arial Narrow" w:hAnsi="Arial Narrow"/>
-          <w:sz w:val="24"/>
-          <w:szCs w:val="24"/>
-          <w:highlight w:val="cyan"/>
-          <w:lang w:val="sv-SE"/>
-        </w:rPr>
-        <w:t>#</w:t>
-      </w:r>
-      <w:r>
-        <w:rPr>
-          <w:rFonts w:ascii="Arial Narrow" w:hAnsi="Arial Narrow"/>
-          <w:sz w:val="24"/>
-          <w:szCs w:val="24"/>
-          <w:highlight w:val="cyan"/>
-          <w:lang w:val="sv-SE"/>
-        </w:rPr>
-        <w:t>namapengadaan</w:t>
-      </w:r>
-      <w:r>
-        <w:rPr>
-          <w:rFonts w:ascii="Arial Narrow" w:hAnsi="Arial Narrow"/>
-          <w:sz w:val="24"/>
-          <w:szCs w:val="24"/>
-          <w:highlight w:val="cyan"/>
-          <w:lang w:val="sv-SE"/>
-        </w:rPr>
-        <w:t>#</w:t>
-      </w:r>
-      <w:r>
-        <w:rPr>
-          <w:rFonts w:ascii="Arial Narrow" w:hAnsi="Arial Narrow" w:cs="Arial"/>
-          <w:sz w:val="24"/>
-          <w:szCs w:val="24"/>
-          <w:lang w:val="fi-FI"/>
-        </w:rPr>
-        <w:t xml:space="preserve"> (terlampir), bersama ini kami mengusulkan : </w:t>
       </w:r>
     </w:p>
     <w:tbl>
@@ -586,9 +434,9 @@
         <w:tblLook w:val="01E0"/>
       </w:tblPr>
       <w:tblGrid>
-        <w:gridCol w:w="2969"/>
-        <w:gridCol w:w="272"/>
-        <w:gridCol w:w="4139"/>
+        <w:gridCol w:w="2959"/>
+        <w:gridCol w:w="294"/>
+        <w:gridCol w:w="4127"/>
       </w:tblGrid>
       <w:tr>
         <w:tc>
@@ -602,15 +450,13 @@
               </w:tabs>
               <w:spacing w:after="0"/>
               <w:rPr>
-                <w:rFonts w:ascii="Arial Narrow" w:hAnsi="Arial Narrow" w:cs="Arial"/>
-                <w:sz w:val="24"/>
+                <w:rFonts w:ascii="Tahoma" w:hAnsi="Tahoma" w:cs="Tahoma"/>
                 <w:szCs w:val="24"/>
               </w:rPr>
             </w:pPr>
             <w:r>
               <w:rPr>
-                <w:rFonts w:ascii="Arial Narrow" w:hAnsi="Arial Narrow" w:cs="Arial"/>
-                <w:sz w:val="24"/>
+                <w:rFonts w:ascii="Tahoma" w:hAnsi="Tahoma" w:cs="Tahoma"/>
                 <w:szCs w:val="24"/>
                 <w:lang w:val="sv-SE"/>
               </w:rPr>
@@ -629,15 +475,13 @@
               </w:tabs>
               <w:spacing w:after="0"/>
               <w:rPr>
-                <w:rFonts w:ascii="Arial Narrow" w:hAnsi="Arial Narrow" w:cs="Arial"/>
-                <w:sz w:val="24"/>
+                <w:rFonts w:ascii="Tahoma" w:hAnsi="Tahoma" w:cs="Tahoma"/>
                 <w:szCs w:val="24"/>
               </w:rPr>
             </w:pPr>
             <w:r>
               <w:rPr>
-                <w:rFonts w:ascii="Arial Narrow" w:hAnsi="Arial Narrow" w:cs="Arial"/>
-                <w:sz w:val="24"/>
+                <w:rFonts w:ascii="Tahoma" w:hAnsi="Tahoma" w:cs="Tahoma"/>
                 <w:szCs w:val="24"/>
                 <w:lang w:val="sv-SE"/>
               </w:rPr>
@@ -656,15 +500,13 @@
               </w:tabs>
               <w:spacing w:after="0"/>
               <w:rPr>
-                <w:rFonts w:ascii="Arial Narrow" w:hAnsi="Arial Narrow" w:cs="Arial"/>
-                <w:sz w:val="24"/>
+                <w:rFonts w:ascii="Tahoma" w:hAnsi="Tahoma" w:cs="Tahoma"/>
                 <w:szCs w:val="24"/>
               </w:rPr>
             </w:pPr>
             <w:r>
               <w:rPr>
-                <w:rFonts w:ascii="Arial Narrow" w:hAnsi="Arial Narrow" w:cs="Arial"/>
-                <w:sz w:val="24"/>
+                <w:rFonts w:ascii="Tahoma" w:hAnsi="Tahoma" w:cs="Tahoma"/>
                 <w:szCs w:val="24"/>
                 <w:highlight w:val="yellow"/>
               </w:rPr>
@@ -672,8 +514,7 @@
             </w:r>
             <w:r>
               <w:rPr>
-                <w:rFonts w:ascii="Arial Narrow" w:hAnsi="Arial Narrow" w:cs="Arial"/>
-                <w:sz w:val="24"/>
+                <w:rFonts w:ascii="Tahoma" w:hAnsi="Tahoma" w:cs="Tahoma"/>
                 <w:szCs w:val="24"/>
                 <w:highlight w:val="yellow"/>
               </w:rPr>
@@ -681,8 +522,7 @@
             </w:r>
             <w:r>
               <w:rPr>
-                <w:rFonts w:ascii="Arial Narrow" w:hAnsi="Arial Narrow" w:cs="Arial"/>
-                <w:sz w:val="24"/>
+                <w:rFonts w:ascii="Tahoma" w:hAnsi="Tahoma" w:cs="Tahoma"/>
                 <w:szCs w:val="24"/>
                 <w:highlight w:val="yellow"/>
               </w:rPr>
@@ -703,15 +543,13 @@
               </w:tabs>
               <w:spacing w:after="0"/>
               <w:rPr>
-                <w:rFonts w:ascii="Arial Narrow" w:hAnsi="Arial Narrow" w:cs="Arial"/>
-                <w:sz w:val="24"/>
+                <w:rFonts w:ascii="Tahoma" w:hAnsi="Tahoma" w:cs="Tahoma"/>
                 <w:szCs w:val="24"/>
               </w:rPr>
             </w:pPr>
             <w:r>
               <w:rPr>
-                <w:rFonts w:ascii="Arial Narrow" w:hAnsi="Arial Narrow" w:cs="Arial"/>
-                <w:sz w:val="24"/>
+                <w:rFonts w:ascii="Tahoma" w:hAnsi="Tahoma" w:cs="Tahoma"/>
                 <w:szCs w:val="24"/>
                 <w:lang w:val="fi-FI"/>
               </w:rPr>
@@ -732,16 +570,14 @@
               <w:spacing w:after="0"/>
               <w:jc w:val="both"/>
               <w:rPr>
-                <w:rFonts w:ascii="Arial Narrow" w:hAnsi="Arial Narrow" w:cs="Arial"/>
-                <w:sz w:val="24"/>
+                <w:rFonts w:ascii="Tahoma" w:hAnsi="Tahoma" w:cs="Tahoma"/>
                 <w:szCs w:val="24"/>
                 <w:lang w:val="fr-FR"/>
               </w:rPr>
             </w:pPr>
             <w:r>
               <w:rPr>
-                <w:rFonts w:ascii="Arial Narrow" w:hAnsi="Arial Narrow" w:cs="Arial"/>
-                <w:sz w:val="24"/>
+                <w:rFonts w:ascii="Tahoma" w:hAnsi="Tahoma" w:cs="Tahoma"/>
                 <w:szCs w:val="24"/>
                 <w:lang w:val="sv-SE"/>
               </w:rPr>
@@ -761,15 +597,13 @@
               <w:spacing w:after="0"/>
               <w:jc w:val="both"/>
               <w:rPr>
-                <w:rFonts w:ascii="Arial Narrow" w:hAnsi="Arial Narrow" w:cs="Arial"/>
-                <w:sz w:val="24"/>
+                <w:rFonts w:ascii="Tahoma" w:hAnsi="Tahoma" w:cs="Tahoma"/>
                 <w:szCs w:val="24"/>
               </w:rPr>
             </w:pPr>
             <w:r>
               <w:rPr>
-                <w:rFonts w:ascii="Arial Narrow" w:hAnsi="Arial Narrow" w:cs="Arial"/>
-                <w:sz w:val="24"/>
+                <w:rFonts w:ascii="Tahoma" w:hAnsi="Tahoma" w:cs="Tahoma"/>
                 <w:szCs w:val="24"/>
                 <w:highlight w:val="yellow"/>
               </w:rPr>
@@ -777,8 +611,7 @@
             </w:r>
             <w:r>
               <w:rPr>
-                <w:rFonts w:ascii="Arial Narrow" w:hAnsi="Arial Narrow" w:cs="Arial"/>
-                <w:sz w:val="24"/>
+                <w:rFonts w:ascii="Tahoma" w:hAnsi="Tahoma" w:cs="Tahoma"/>
                 <w:szCs w:val="24"/>
                 <w:highlight w:val="yellow"/>
               </w:rPr>
@@ -799,16 +632,14 @@
               </w:tabs>
               <w:spacing w:after="0"/>
               <w:rPr>
-                <w:rFonts w:ascii="Arial Narrow" w:hAnsi="Arial Narrow" w:cs="Arial"/>
-                <w:sz w:val="24"/>
+                <w:rFonts w:ascii="Tahoma" w:hAnsi="Tahoma" w:cs="Tahoma"/>
                 <w:szCs w:val="24"/>
                 <w:lang w:val="sv-SE"/>
               </w:rPr>
             </w:pPr>
             <w:r>
               <w:rPr>
-                <w:rFonts w:ascii="Arial Narrow" w:hAnsi="Arial Narrow" w:cs="Arial"/>
-                <w:sz w:val="24"/>
+                <w:rFonts w:ascii="Tahoma" w:hAnsi="Tahoma" w:cs="Tahoma"/>
                 <w:szCs w:val="24"/>
                 <w:lang w:val="sv-SE"/>
               </w:rPr>
@@ -822,16 +653,14 @@
               </w:tabs>
               <w:spacing w:after="0"/>
               <w:rPr>
-                <w:rFonts w:ascii="Arial Narrow" w:hAnsi="Arial Narrow" w:cs="Arial"/>
-                <w:sz w:val="24"/>
+                <w:rFonts w:ascii="Tahoma" w:hAnsi="Tahoma" w:cs="Tahoma"/>
                 <w:szCs w:val="24"/>
                 <w:lang w:val="fi-FI"/>
               </w:rPr>
             </w:pPr>
             <w:r>
               <w:rPr>
-                <w:rFonts w:ascii="Arial Narrow" w:hAnsi="Arial Narrow" w:cs="Arial"/>
-                <w:sz w:val="24"/>
+                <w:rFonts w:ascii="Tahoma" w:hAnsi="Tahoma" w:cs="Tahoma"/>
                 <w:szCs w:val="24"/>
                 <w:lang w:val="sv-SE"/>
               </w:rPr>
@@ -839,8 +668,7 @@
             </w:r>
             <w:r>
               <w:rPr>
-                <w:rFonts w:ascii="Arial Narrow" w:hAnsi="Arial Narrow" w:cs="Arial"/>
-                <w:sz w:val="24"/>
+                <w:rFonts w:ascii="Tahoma" w:hAnsi="Tahoma" w:cs="Tahoma"/>
                 <w:szCs w:val="24"/>
                 <w:lang w:val="fi-FI"/>
               </w:rPr>
@@ -854,16 +682,14 @@
               </w:tabs>
               <w:spacing w:after="0"/>
               <w:rPr>
-                <w:rFonts w:ascii="Arial Narrow" w:hAnsi="Arial Narrow" w:cs="Arial"/>
-                <w:sz w:val="24"/>
+                <w:rFonts w:ascii="Tahoma" w:hAnsi="Tahoma" w:cs="Tahoma"/>
                 <w:szCs w:val="24"/>
                 <w:lang w:val="fi-FI"/>
               </w:rPr>
             </w:pPr>
             <w:r>
               <w:rPr>
-                <w:rFonts w:ascii="Arial Narrow" w:hAnsi="Arial Narrow" w:cs="Arial"/>
-                <w:sz w:val="24"/>
+                <w:rFonts w:ascii="Tahoma" w:hAnsi="Tahoma" w:cs="Tahoma"/>
                 <w:szCs w:val="24"/>
                 <w:lang w:val="fi-FI"/>
               </w:rPr>
@@ -877,15 +703,13 @@
               </w:tabs>
               <w:spacing w:after="0"/>
               <w:rPr>
-                <w:rFonts w:ascii="Arial Narrow" w:hAnsi="Arial Narrow" w:cs="Arial"/>
-                <w:sz w:val="24"/>
+                <w:rFonts w:ascii="Tahoma" w:hAnsi="Tahoma" w:cs="Tahoma"/>
                 <w:szCs w:val="24"/>
               </w:rPr>
             </w:pPr>
             <w:r>
               <w:rPr>
-                <w:rFonts w:ascii="Arial Narrow" w:hAnsi="Arial Narrow" w:cs="Arial"/>
-                <w:sz w:val="24"/>
+                <w:rFonts w:ascii="Tahoma" w:hAnsi="Tahoma" w:cs="Tahoma"/>
                 <w:szCs w:val="24"/>
                 <w:lang w:val="sv-SE"/>
               </w:rPr>
@@ -904,16 +728,14 @@
               </w:tabs>
               <w:spacing w:after="0"/>
               <w:rPr>
-                <w:rFonts w:ascii="Arial Narrow" w:hAnsi="Arial Narrow" w:cs="Arial"/>
-                <w:sz w:val="24"/>
+                <w:rFonts w:ascii="Tahoma" w:hAnsi="Tahoma" w:cs="Tahoma"/>
                 <w:szCs w:val="24"/>
                 <w:lang w:val="sv-SE"/>
               </w:rPr>
             </w:pPr>
             <w:r>
               <w:rPr>
-                <w:rFonts w:ascii="Arial Narrow" w:hAnsi="Arial Narrow" w:cs="Arial"/>
-                <w:sz w:val="24"/>
+                <w:rFonts w:ascii="Tahoma" w:hAnsi="Tahoma" w:cs="Tahoma"/>
                 <w:szCs w:val="24"/>
                 <w:lang w:val="sv-SE"/>
               </w:rPr>
@@ -927,16 +749,14 @@
               </w:tabs>
               <w:spacing w:after="0"/>
               <w:rPr>
-                <w:rFonts w:ascii="Arial Narrow" w:hAnsi="Arial Narrow" w:cs="Arial"/>
-                <w:sz w:val="24"/>
+                <w:rFonts w:ascii="Tahoma" w:hAnsi="Tahoma" w:cs="Tahoma"/>
                 <w:szCs w:val="24"/>
                 <w:lang w:val="sv-SE"/>
               </w:rPr>
             </w:pPr>
             <w:r>
               <w:rPr>
-                <w:rFonts w:ascii="Arial Narrow" w:hAnsi="Arial Narrow" w:cs="Arial"/>
-                <w:sz w:val="24"/>
+                <w:rFonts w:ascii="Tahoma" w:hAnsi="Tahoma" w:cs="Tahoma"/>
                 <w:szCs w:val="24"/>
                 <w:lang w:val="sv-SE"/>
               </w:rPr>
@@ -950,8 +770,7 @@
               </w:tabs>
               <w:spacing w:after="0"/>
               <w:rPr>
-                <w:rFonts w:ascii="Arial Narrow" w:hAnsi="Arial Narrow" w:cs="Arial"/>
-                <w:sz w:val="24"/>
+                <w:rFonts w:ascii="Tahoma" w:hAnsi="Tahoma" w:cs="Tahoma"/>
                 <w:szCs w:val="24"/>
                 <w:lang w:val="sv-SE"/>
               </w:rPr>
@@ -964,16 +783,14 @@
               </w:tabs>
               <w:spacing w:after="0"/>
               <w:rPr>
-                <w:rFonts w:ascii="Arial Narrow" w:hAnsi="Arial Narrow" w:cs="Arial"/>
-                <w:sz w:val="24"/>
+                <w:rFonts w:ascii="Tahoma" w:hAnsi="Tahoma" w:cs="Tahoma"/>
                 <w:szCs w:val="24"/>
                 <w:lang w:val="sv-SE"/>
               </w:rPr>
             </w:pPr>
             <w:r>
               <w:rPr>
-                <w:rFonts w:ascii="Arial Narrow" w:hAnsi="Arial Narrow" w:cs="Arial"/>
-                <w:sz w:val="24"/>
+                <w:rFonts w:ascii="Tahoma" w:hAnsi="Tahoma" w:cs="Tahoma"/>
                 <w:szCs w:val="24"/>
                 <w:lang w:val="sv-SE"/>
               </w:rPr>
@@ -987,16 +804,14 @@
               </w:tabs>
               <w:spacing w:after="0"/>
               <w:rPr>
-                <w:rFonts w:ascii="Arial Narrow" w:hAnsi="Arial Narrow" w:cs="Arial"/>
-                <w:sz w:val="24"/>
+                <w:rFonts w:ascii="Tahoma" w:hAnsi="Tahoma" w:cs="Tahoma"/>
                 <w:szCs w:val="24"/>
                 <w:lang w:val="id-ID"/>
               </w:rPr>
             </w:pPr>
             <w:r>
               <w:rPr>
-                <w:rFonts w:ascii="Arial Narrow" w:hAnsi="Arial Narrow" w:cs="Arial"/>
-                <w:sz w:val="24"/>
+                <w:rFonts w:ascii="Tahoma" w:hAnsi="Tahoma" w:cs="Tahoma"/>
                 <w:szCs w:val="24"/>
                 <w:lang w:val="sv-SE"/>
               </w:rPr>
@@ -1016,15 +831,13 @@
               <w:spacing w:after="0"/>
               <w:jc w:val="both"/>
               <w:rPr>
-                <w:rFonts w:ascii="Arial Narrow" w:hAnsi="Arial Narrow" w:cs="Arial"/>
-                <w:sz w:val="24"/>
+                <w:rFonts w:ascii="Tahoma" w:hAnsi="Tahoma" w:cs="Tahoma"/>
                 <w:szCs w:val="24"/>
               </w:rPr>
             </w:pPr>
             <w:r>
               <w:rPr>
-                <w:rFonts w:ascii="Arial Narrow" w:hAnsi="Arial Narrow" w:cs="Arial"/>
-                <w:sz w:val="24"/>
+                <w:rFonts w:ascii="Tahoma" w:hAnsi="Tahoma" w:cs="Tahoma"/>
                 <w:szCs w:val="24"/>
                 <w:highlight w:val="yellow"/>
               </w:rPr>
@@ -1032,8 +845,7 @@
             </w:r>
             <w:r>
               <w:rPr>
-                <w:rFonts w:ascii="Arial Narrow" w:hAnsi="Arial Narrow" w:cs="Arial"/>
-                <w:sz w:val="24"/>
+                <w:rFonts w:ascii="Tahoma" w:hAnsi="Tahoma" w:cs="Tahoma"/>
                 <w:szCs w:val="24"/>
                 <w:highlight w:val="yellow"/>
               </w:rPr>
@@ -1041,8 +853,7 @@
             </w:r>
             <w:r>
               <w:rPr>
-                <w:rFonts w:ascii="Arial Narrow" w:hAnsi="Arial Narrow" w:cs="Arial"/>
-                <w:sz w:val="24"/>
+                <w:rFonts w:ascii="Tahoma" w:hAnsi="Tahoma" w:cs="Tahoma"/>
                 <w:szCs w:val="24"/>
                 <w:highlight w:val="yellow"/>
               </w:rPr>
@@ -1057,16 +868,14 @@
               <w:spacing w:after="0"/>
               <w:jc w:val="both"/>
               <w:rPr>
-                <w:rFonts w:ascii="Arial Narrow" w:hAnsi="Arial Narrow" w:cs="Arial"/>
-                <w:sz w:val="24"/>
+                <w:rFonts w:ascii="Tahoma" w:hAnsi="Tahoma" w:cs="Tahoma"/>
                 <w:szCs w:val="24"/>
                 <w:lang w:val="fr-FR"/>
               </w:rPr>
             </w:pPr>
             <w:r>
               <w:rPr>
-                <w:rFonts w:ascii="Arial Narrow" w:hAnsi="Arial Narrow" w:cs="Arial"/>
-                <w:sz w:val="24"/>
+                <w:rFonts w:ascii="Tahoma" w:hAnsi="Tahoma" w:cs="Tahoma"/>
                 <w:szCs w:val="24"/>
                 <w:highlight w:val="yellow"/>
                 <w:lang w:val="fr-FR"/>
@@ -1075,8 +884,7 @@
             </w:r>
             <w:r>
               <w:rPr>
-                <w:rFonts w:ascii="Arial Narrow" w:hAnsi="Arial Narrow" w:cs="Arial"/>
-                <w:sz w:val="24"/>
+                <w:rFonts w:ascii="Tahoma" w:hAnsi="Tahoma" w:cs="Tahoma"/>
                 <w:szCs w:val="24"/>
                 <w:highlight w:val="yellow"/>
                 <w:lang w:val="fr-FR"/>
@@ -1085,8 +893,7 @@
             </w:r>
             <w:r>
               <w:rPr>
-                <w:rFonts w:ascii="Arial Narrow" w:hAnsi="Arial Narrow" w:cs="Arial"/>
-                <w:sz w:val="24"/>
+                <w:rFonts w:ascii="Tahoma" w:hAnsi="Tahoma" w:cs="Tahoma"/>
                 <w:szCs w:val="24"/>
                 <w:highlight w:val="yellow"/>
                 <w:lang w:val="fr-FR"/>
@@ -1095,8 +902,7 @@
             </w:r>
             <w:r>
               <w:rPr>
-                <w:rFonts w:ascii="Arial Narrow" w:hAnsi="Arial Narrow" w:cs="Arial"/>
-                <w:sz w:val="24"/>
+                <w:rFonts w:ascii="Tahoma" w:hAnsi="Tahoma" w:cs="Tahoma"/>
                 <w:szCs w:val="24"/>
                 <w:lang w:val="fr-FR"/>
               </w:rPr>
@@ -1104,8 +910,7 @@
             </w:r>
             <w:r>
               <w:rPr>
-                <w:rFonts w:ascii="Arial Narrow" w:hAnsi="Arial Narrow" w:cs="Arial"/>
-                <w:sz w:val="24"/>
+                <w:rFonts w:ascii="Tahoma" w:hAnsi="Tahoma" w:cs="Tahoma"/>
                 <w:szCs w:val="24"/>
                 <w:lang w:val="fr-FR"/>
               </w:rPr>
@@ -1113,8 +918,7 @@
             </w:r>
             <w:r>
               <w:rPr>
-                <w:rFonts w:ascii="Arial Narrow" w:hAnsi="Arial Narrow" w:cs="Arial"/>
-                <w:sz w:val="24"/>
+                <w:rFonts w:ascii="Tahoma" w:hAnsi="Tahoma" w:cs="Tahoma"/>
                 <w:szCs w:val="24"/>
                 <w:highlight w:val="yellow"/>
                 <w:lang w:val="fr-FR"/>
@@ -1123,8 +927,7 @@
             </w:r>
             <w:r>
               <w:rPr>
-                <w:rFonts w:ascii="Arial Narrow" w:hAnsi="Arial Narrow" w:cs="Arial"/>
-                <w:sz w:val="24"/>
+                <w:rFonts w:ascii="Tahoma" w:hAnsi="Tahoma" w:cs="Tahoma"/>
                 <w:szCs w:val="24"/>
                 <w:lang w:val="fr-FR"/>
               </w:rPr>
@@ -1132,8 +935,7 @@
             </w:r>
             <w:r>
               <w:rPr>
-                <w:rFonts w:ascii="Arial Narrow" w:hAnsi="Arial Narrow" w:cs="Arial"/>
-                <w:sz w:val="24"/>
+                <w:rFonts w:ascii="Tahoma" w:hAnsi="Tahoma" w:cs="Tahoma"/>
                 <w:szCs w:val="24"/>
                 <w:lang w:val="fr-FR"/>
               </w:rPr>
@@ -1148,15 +950,13 @@
               <w:spacing w:after="0"/>
               <w:jc w:val="both"/>
               <w:rPr>
-                <w:rFonts w:ascii="Arial Narrow" w:hAnsi="Arial Narrow" w:cs="Arial"/>
-                <w:sz w:val="24"/>
+                <w:rFonts w:ascii="Tahoma" w:hAnsi="Tahoma" w:cs="Tahoma"/>
                 <w:szCs w:val="24"/>
               </w:rPr>
             </w:pPr>
             <w:r>
               <w:rPr>
-                <w:rFonts w:ascii="Arial Narrow" w:hAnsi="Arial Narrow" w:cs="Arial"/>
-                <w:sz w:val="24"/>
+                <w:rFonts w:ascii="Tahoma" w:hAnsi="Tahoma" w:cs="Tahoma"/>
                 <w:szCs w:val="24"/>
                 <w:highlight w:val="yellow"/>
               </w:rPr>
@@ -1164,8 +964,7 @@
             </w:r>
             <w:r>
               <w:rPr>
-                <w:rFonts w:ascii="Arial Narrow" w:hAnsi="Arial Narrow" w:cs="Arial"/>
-                <w:sz w:val="24"/>
+                <w:rFonts w:ascii="Tahoma" w:hAnsi="Tahoma" w:cs="Tahoma"/>
                 <w:szCs w:val="24"/>
                 <w:highlight w:val="yellow"/>
               </w:rPr>
@@ -1173,8 +972,7 @@
             </w:r>
             <w:r>
               <w:rPr>
-                <w:rFonts w:ascii="Arial Narrow" w:hAnsi="Arial Narrow" w:cs="Arial"/>
-                <w:sz w:val="24"/>
+                <w:rFonts w:ascii="Tahoma" w:hAnsi="Tahoma" w:cs="Tahoma"/>
                 <w:szCs w:val="24"/>
                 <w:highlight w:val="yellow"/>
               </w:rPr>
@@ -1189,16 +987,14 @@
               <w:spacing w:after="0"/>
               <w:jc w:val="both"/>
               <w:rPr>
-                <w:rFonts w:ascii="Arial Narrow" w:hAnsi="Arial Narrow" w:cs="Arial"/>
-                <w:sz w:val="24"/>
+                <w:rFonts w:ascii="Tahoma" w:hAnsi="Tahoma" w:cs="Tahoma"/>
                 <w:szCs w:val="24"/>
                 <w:lang w:val="fr-FR"/>
               </w:rPr>
             </w:pPr>
             <w:r>
               <w:rPr>
-                <w:rFonts w:ascii="Arial Narrow" w:hAnsi="Arial Narrow" w:cs="Arial"/>
-                <w:sz w:val="24"/>
+                <w:rFonts w:ascii="Tahoma" w:hAnsi="Tahoma" w:cs="Tahoma"/>
                 <w:szCs w:val="24"/>
                 <w:highlight w:val="yellow"/>
                 <w:lang w:val="fr-FR"/>
@@ -1207,8 +1003,7 @@
             </w:r>
             <w:r>
               <w:rPr>
-                <w:rFonts w:ascii="Arial Narrow" w:hAnsi="Arial Narrow" w:cs="Arial"/>
-                <w:sz w:val="24"/>
+                <w:rFonts w:ascii="Tahoma" w:hAnsi="Tahoma" w:cs="Tahoma"/>
                 <w:szCs w:val="24"/>
                 <w:highlight w:val="yellow"/>
                 <w:lang w:val="fr-FR"/>
@@ -1217,8 +1012,7 @@
             </w:r>
             <w:r>
               <w:rPr>
-                <w:rFonts w:ascii="Arial Narrow" w:hAnsi="Arial Narrow" w:cs="Arial"/>
-                <w:sz w:val="24"/>
+                <w:rFonts w:ascii="Tahoma" w:hAnsi="Tahoma" w:cs="Tahoma"/>
                 <w:szCs w:val="24"/>
                 <w:highlight w:val="yellow"/>
                 <w:lang w:val="fr-FR"/>
@@ -1240,8 +1034,7 @@
               </w:tabs>
               <w:spacing w:after="0"/>
               <w:rPr>
-                <w:rFonts w:ascii="Arial Narrow" w:hAnsi="Arial Narrow" w:cs="Arial"/>
-                <w:sz w:val="24"/>
+                <w:rFonts w:ascii="Tahoma" w:hAnsi="Tahoma" w:cs="Tahoma"/>
                 <w:szCs w:val="24"/>
                 <w:lang w:val="id-ID"/>
               </w:rPr>
@@ -1258,8 +1051,7 @@
                 <w:tab w:val="left" w:pos="3060"/>
               </w:tabs>
               <w:rPr>
-                <w:rFonts w:ascii="Arial Narrow" w:hAnsi="Arial Narrow" w:cs="Arial"/>
-                <w:sz w:val="24"/>
+                <w:rFonts w:ascii="Tahoma" w:hAnsi="Tahoma" w:cs="Tahoma"/>
                 <w:szCs w:val="24"/>
                 <w:lang w:val="sv-SE"/>
               </w:rPr>
@@ -1277,8 +1069,7 @@
               </w:tabs>
               <w:jc w:val="both"/>
               <w:rPr>
-                <w:rFonts w:ascii="Arial Narrow" w:hAnsi="Arial Narrow" w:cs="Arial"/>
-                <w:sz w:val="24"/>
+                <w:rFonts w:ascii="Tahoma" w:hAnsi="Tahoma" w:cs="Tahoma"/>
                 <w:szCs w:val="24"/>
                 <w:lang w:val="sv-SE"/>
               </w:rPr>
@@ -1295,73 +1086,39 @@
         <w:ind w:left="1260"/>
         <w:jc w:val="both"/>
         <w:rPr>
-          <w:rFonts w:ascii="Arial Narrow" w:hAnsi="Arial Narrow" w:cs="Arial"/>
-          <w:sz w:val="24"/>
+          <w:rFonts w:ascii="Tahoma" w:hAnsi="Tahoma" w:cs="Tahoma"/>
           <w:szCs w:val="24"/>
           <w:lang w:val="sv-SE"/>
         </w:rPr>
       </w:pPr>
       <w:r>
         <w:rPr>
-          <w:rFonts w:ascii="Arial Narrow" w:hAnsi="Arial Narrow" w:cs="Arial"/>
-          <w:sz w:val="24"/>
-          <w:szCs w:val="24"/>
-          <w:lang w:val="sv-SE"/>
-        </w:rPr>
-        <w:t xml:space="preserve">dapat ditetapkan sebagai Pelaksana </w:t>
-      </w:r>
-      <w:r>
-        <w:rPr>
-          <w:rFonts w:ascii="Arial Narrow" w:hAnsi="Arial Narrow"/>
-          <w:sz w:val="24"/>
-          <w:szCs w:val="24"/>
-          <w:lang w:val="sv-SE"/>
-        </w:rPr>
-        <w:t>Pekerjaan</w:t>
-      </w:r>
-      <w:r>
-        <w:rPr>
-          <w:rFonts w:ascii="Arial Narrow" w:hAnsi="Arial Narrow"/>
-          <w:sz w:val="24"/>
-          <w:szCs w:val="24"/>
-          <w:lang w:val="sv-SE"/>
-        </w:rPr>
-        <w:t xml:space="preserve"> </w:t>
-      </w:r>
-      <w:r>
-        <w:rPr>
-          <w:rFonts w:ascii="Arial Narrow" w:hAnsi="Arial Narrow"/>
-          <w:sz w:val="24"/>
+          <w:rFonts w:ascii="Tahoma" w:hAnsi="Tahoma" w:cs="Tahoma"/>
+          <w:szCs w:val="24"/>
+          <w:lang w:val="id-ID"/>
+        </w:rPr>
+        <w:t xml:space="preserve">Dapat ditetapkan sebagai Pelaksana Pekerjaan </w:t>
+      </w:r>
+      <w:r>
+        <w:rPr>
+          <w:rFonts w:ascii="Tahoma" w:hAnsi="Tahoma" w:cs="Tahoma"/>
           <w:szCs w:val="24"/>
           <w:highlight w:val="cyan"/>
-          <w:lang w:val="sv-SE"/>
-        </w:rPr>
-        <w:t>#</w:t>
-      </w:r>
-      <w:r>
-        <w:rPr>
-          <w:rFonts w:ascii="Arial Narrow" w:hAnsi="Arial Narrow"/>
-          <w:sz w:val="24"/>
-          <w:szCs w:val="24"/>
-          <w:highlight w:val="cyan"/>
-          <w:lang w:val="sv-SE"/>
-        </w:rPr>
-        <w:t>namapengadaan</w:t>
-      </w:r>
-      <w:r>
-        <w:rPr>
-          <w:rFonts w:ascii="Arial Narrow" w:hAnsi="Arial Narrow"/>
-          <w:sz w:val="24"/>
-          <w:szCs w:val="24"/>
-          <w:highlight w:val="cyan"/>
-          <w:lang w:val="sv-SE"/>
-        </w:rPr>
-        <w:t>#</w:t>
-      </w:r>
-      <w:r>
-        <w:rPr>
-          <w:rFonts w:ascii="Arial Narrow" w:hAnsi="Arial Narrow" w:cs="Arial"/>
-          <w:sz w:val="24"/>
+          <w:lang w:val="id-ID"/>
+        </w:rPr>
+        <w:t>#namapengadaan#</w:t>
+      </w:r>
+      <w:r>
+        <w:rPr>
+          <w:rFonts w:ascii="Tahoma" w:hAnsi="Tahoma" w:cs="Tahoma"/>
+          <w:szCs w:val="24"/>
+          <w:lang w:val="id-ID"/>
+        </w:rPr>
+        <w:t>.</w:t>
+      </w:r>
+      <w:r>
+        <w:rPr>
+          <w:rFonts w:ascii="Tahoma" w:hAnsi="Tahoma" w:cs="Tahoma"/>
           <w:szCs w:val="24"/>
           <w:lang w:val="sv-SE"/>
         </w:rPr>
@@ -1376,38 +1133,18 @@
         <w:ind w:left="1264"/>
         <w:jc w:val="both"/>
         <w:rPr>
-          <w:rFonts w:ascii="Arial Narrow" w:hAnsi="Arial Narrow"/>
-          <w:sz w:val="24"/>
+          <w:rFonts w:ascii="Tahoma" w:hAnsi="Tahoma" w:cs="Tahoma"/>
           <w:szCs w:val="24"/>
           <w:lang w:val="fi-FI"/>
         </w:rPr>
       </w:pPr>
       <w:r>
         <w:rPr>
-          <w:rFonts w:ascii="Arial Narrow" w:hAnsi="Arial Narrow"/>
-          <w:sz w:val="24"/>
+          <w:rFonts w:ascii="Tahoma" w:hAnsi="Tahoma" w:cs="Tahoma"/>
           <w:szCs w:val="24"/>
           <w:lang w:val="fi-FI"/>
         </w:rPr>
-        <w:t xml:space="preserve">Demikian disampaikan </w:t>
-      </w:r>
-      <w:r>
-        <w:rPr>
-          <w:rFonts w:ascii="Arial Narrow" w:hAnsi="Arial Narrow" w:cs="Arial"/>
-          <w:sz w:val="24"/>
-          <w:szCs w:val="24"/>
-          <w:lang w:val="fi-FI"/>
-        </w:rPr>
-        <w:t xml:space="preserve">untuk mendapatkan penetapan, </w:t>
-      </w:r>
-      <w:r>
-        <w:rPr>
-          <w:rFonts w:ascii="Arial Narrow" w:hAnsi="Arial Narrow"/>
-          <w:sz w:val="24"/>
-          <w:szCs w:val="24"/>
-          <w:lang w:val="fi-FI"/>
-        </w:rPr>
-        <w:t>atas perhatiannya diucapkan terima kasih.</w:t>
+        <w:t>Demikian disampaikan untuk mendapatkan penetapan, atas perhatiannya diucapkan terima kasih.</w:t>
       </w:r>
     </w:p>
     <w:p>
@@ -1418,16 +1155,14 @@
         <w:ind w:left="1260"/>
         <w:jc w:val="both"/>
         <w:rPr>
-          <w:rFonts w:ascii="Arial Narrow" w:hAnsi="Arial Narrow"/>
-          <w:sz w:val="24"/>
+          <w:rFonts w:ascii="Tahoma" w:hAnsi="Tahoma" w:cs="Tahoma"/>
           <w:szCs w:val="24"/>
           <w:lang w:val="id-ID"/>
         </w:rPr>
       </w:pPr>
       <w:r>
         <w:rPr>
-          <w:rFonts w:ascii="Arial Narrow" w:hAnsi="Arial Narrow"/>
-          <w:sz w:val="24"/>
+          <w:rFonts w:ascii="Tahoma" w:hAnsi="Tahoma" w:cs="Tahoma"/>
           <w:szCs w:val="24"/>
           <w:lang w:val="fi-FI"/>
         </w:rPr>
@@ -1435,8 +1170,7 @@
       </w:r>
       <w:r>
         <w:rPr>
-          <w:rFonts w:ascii="Arial Narrow" w:hAnsi="Arial Narrow"/>
-          <w:sz w:val="24"/>
+          <w:rFonts w:ascii="Tahoma" w:hAnsi="Tahoma" w:cs="Tahoma"/>
           <w:szCs w:val="24"/>
           <w:lang w:val="fi-FI"/>
         </w:rPr>
@@ -1444,8 +1178,7 @@
       </w:r>
       <w:r>
         <w:rPr>
-          <w:rFonts w:ascii="Arial Narrow" w:hAnsi="Arial Narrow"/>
-          <w:sz w:val="24"/>
+          <w:rFonts w:ascii="Tahoma" w:hAnsi="Tahoma" w:cs="Tahoma"/>
           <w:szCs w:val="24"/>
           <w:lang w:val="fi-FI"/>
         </w:rPr>
@@ -1453,8 +1186,7 @@
       </w:r>
       <w:r>
         <w:rPr>
-          <w:rFonts w:ascii="Arial Narrow" w:hAnsi="Arial Narrow"/>
-          <w:sz w:val="24"/>
+          <w:rFonts w:ascii="Tahoma" w:hAnsi="Tahoma" w:cs="Tahoma"/>
           <w:szCs w:val="24"/>
           <w:lang w:val="fi-FI"/>
         </w:rPr>
@@ -1462,8 +1194,7 @@
       </w:r>
       <w:r>
         <w:rPr>
-          <w:rFonts w:ascii="Arial Narrow" w:hAnsi="Arial Narrow"/>
-          <w:sz w:val="24"/>
+          <w:rFonts w:ascii="Tahoma" w:hAnsi="Tahoma" w:cs="Tahoma"/>
           <w:szCs w:val="24"/>
           <w:lang w:val="fi-FI"/>
         </w:rPr>
@@ -1471,8 +1202,7 @@
       </w:r>
       <w:r>
         <w:rPr>
-          <w:rFonts w:ascii="Arial Narrow" w:hAnsi="Arial Narrow"/>
-          <w:sz w:val="24"/>
+          <w:rFonts w:ascii="Tahoma" w:hAnsi="Tahoma" w:cs="Tahoma"/>
           <w:szCs w:val="24"/>
           <w:lang w:val="fi-FI"/>
         </w:rPr>
@@ -1480,8 +1210,7 @@
       </w:r>
       <w:r>
         <w:rPr>
-          <w:rFonts w:ascii="Arial Narrow" w:hAnsi="Arial Narrow"/>
-          <w:sz w:val="24"/>
+          <w:rFonts w:ascii="Tahoma" w:hAnsi="Tahoma" w:cs="Tahoma"/>
           <w:szCs w:val="24"/>
           <w:lang w:val="fi-FI"/>
         </w:rPr>
@@ -1496,8 +1225,7 @@
         <w:ind w:left="1260"/>
         <w:jc w:val="both"/>
         <w:rPr>
-          <w:rFonts w:ascii="Arial Narrow" w:hAnsi="Arial Narrow"/>
-          <w:sz w:val="24"/>
+          <w:rFonts w:ascii="Tahoma" w:hAnsi="Tahoma" w:cs="Tahoma"/>
           <w:szCs w:val="24"/>
           <w:lang w:val="id-ID"/>
         </w:rPr>
@@ -1511,8 +1239,7 @@
         <w:ind w:left="1260"/>
         <w:jc w:val="both"/>
         <w:rPr>
-          <w:rFonts w:ascii="Arial Narrow" w:hAnsi="Arial Narrow"/>
-          <w:sz w:val="24"/>
+          <w:rFonts w:ascii="Tahoma" w:hAnsi="Tahoma" w:cs="Tahoma"/>
           <w:szCs w:val="24"/>
           <w:lang w:val="id-ID"/>
         </w:rPr>
@@ -1522,17 +1249,15 @@
       <w:pPr>
         <w:ind w:left="5760"/>
         <w:rPr>
-          <w:rFonts w:ascii="Arial Narrow" w:hAnsi="Arial Narrow"/>
+          <w:rFonts w:ascii="Tahoma" w:hAnsi="Tahoma" w:cs="Tahoma"/>
           <w:b/>
-          <w:sz w:val="24"/>
-          <w:szCs w:val="24"/>
-        </w:rPr>
-      </w:pPr>
-      <w:r>
-        <w:rPr>
-          <w:rFonts w:ascii="Arial" w:hAnsi="Arial" w:cs="Arial"/>
+          <w:szCs w:val="24"/>
+        </w:rPr>
+      </w:pPr>
+      <w:r>
+        <w:rPr>
+          <w:rFonts w:ascii="Tahoma" w:hAnsi="Tahoma" w:cs="Tahoma"/>
           <w:b/>
-          <w:sz w:val="24"/>
           <w:szCs w:val="24"/>
           <w:lang w:val="id-ID"/>
         </w:rPr>
@@ -1540,9 +1265,8 @@
       </w:r>
       <w:r>
         <w:rPr>
-          <w:rFonts w:ascii="Arial" w:hAnsi="Arial" w:cs="Arial"/>
+          <w:rFonts w:ascii="Tahoma" w:hAnsi="Tahoma" w:cs="Tahoma"/>
           <w:b/>
-          <w:sz w:val="24"/>
           <w:szCs w:val="24"/>
           <w:highlight w:val="cyan"/>
         </w:rPr>
@@ -1555,7 +1279,7 @@
         <w:ind w:left="1440"/>
         <w:jc w:val="center"/>
         <w:rPr>
-          <w:rFonts w:ascii="Arial" w:hAnsi="Arial" w:cs="Arial"/>
+          <w:rFonts w:ascii="Tahoma" w:hAnsi="Tahoma" w:cs="Tahoma"/>
           <w:b/>
           <w:sz w:val="24"/>
           <w:szCs w:val="24"/>
@@ -1575,7 +1299,7 @@
 
 <file path=word/endnotes.xml><?xml version="1.0" encoding="utf-8"?>
 <w:endnotes xmlns:ve="http://schemas.openxmlformats.org/markup-compatibility/2006" xmlns:o="urn:schemas-microsoft-com:office:office" xmlns:r="http://schemas.openxmlformats.org/officeDocument/2006/relationships" xmlns:m="http://schemas.openxmlformats.org/officeDocument/2006/math" xmlns:v="urn:schemas-microsoft-com:vml" xmlns:wp="http://schemas.openxmlformats.org/drawingml/2006/wordprocessingDrawing" xmlns:w10="urn:schemas-microsoft-com:office:word" xmlns:w="http://schemas.openxmlformats.org/wordprocessingml/2006/main" xmlns:wne="http://schemas.microsoft.com/office/word/2006/wordml">
-  <w:endnote w:type="separator" w:id="-1">
+  <w:endnote w:type="separator" w:id="0">
     <w:p>
       <w:pPr>
         <w:spacing w:after="0" w:line="240" w:lineRule="auto"/>
@@ -1585,7 +1309,7 @@
       </w:r>
     </w:p>
   </w:endnote>
-  <w:endnote w:type="continuationSeparator" w:id="0">
+  <w:endnote w:type="continuationSeparator" w:id="1">
     <w:p>
       <w:pPr>
         <w:spacing w:after="0" w:line="240" w:lineRule="auto"/>
@@ -1600,7 +1324,7 @@
 
 <file path=word/footnotes.xml><?xml version="1.0" encoding="utf-8"?>
 <w:footnotes xmlns:ve="http://schemas.openxmlformats.org/markup-compatibility/2006" xmlns:o="urn:schemas-microsoft-com:office:office" xmlns:r="http://schemas.openxmlformats.org/officeDocument/2006/relationships" xmlns:m="http://schemas.openxmlformats.org/officeDocument/2006/math" xmlns:v="urn:schemas-microsoft-com:vml" xmlns:wp="http://schemas.openxmlformats.org/drawingml/2006/wordprocessingDrawing" xmlns:w10="urn:schemas-microsoft-com:office:word" xmlns:w="http://schemas.openxmlformats.org/wordprocessingml/2006/main" xmlns:wne="http://schemas.microsoft.com/office/word/2006/wordml">
-  <w:footnote w:type="separator" w:id="-1">
+  <w:footnote w:type="separator" w:id="0">
     <w:p>
       <w:pPr>
         <w:spacing w:after="0" w:line="240" w:lineRule="auto"/>
@@ -1610,7 +1334,7 @@
       </w:r>
     </w:p>
   </w:footnote>
-  <w:footnote w:type="continuationSeparator" w:id="0">
+  <w:footnote w:type="continuationSeparator" w:id="1">
     <w:p>
       <w:pPr>
         <w:spacing w:after="0" w:line="240" w:lineRule="auto"/>
@@ -1665,7 +1389,7 @@
           <v:imagedata r:id="rId1" o:title=""/>
           <w10:wrap type="topAndBottom"/>
         </v:shape>
-        <o:OLEObject Type="Embed" ProgID="PBrush" ShapeID="_x0000_s2049" DrawAspect="Content" ObjectID="_1434749772" r:id="rId2"/>
+        <o:OLEObject Type="Embed" ProgID="PBrush" ShapeID="_x0000_s2049" DrawAspect="Content" ObjectID="_1435402047" r:id="rId2"/>
       </w:pict>
     </w:r>
     <w:r>

</xml_diff>